<commit_message>
add: additional papers add
</commit_message>
<xml_diff>
--- a/Paper translation.docx
+++ b/Paper translation.docx
@@ -5533,18 +5533,24 @@
           <w:rFonts w:ascii="Times New Roman" w:hAnsi="Times New Roman" w:cs="Times New Roman"/>
           <w:sz w:val="28"/>
           <w:szCs w:val="28"/>
-          <w:lang w:val="en-US"/>
-        </w:rPr>
-      </w:pPr>
+        </w:rPr>
+      </w:pPr>
+      <w:r>
+        <w:rPr>
+          <w:rFonts w:ascii="Times New Roman" w:hAnsi="Times New Roman" w:cs="Times New Roman"/>
+          <w:sz w:val="28"/>
+          <w:szCs w:val="28"/>
+        </w:rPr>
+        <w:t xml:space="preserve">Для </w:t>
+      </w:r>
       <w:proofErr w:type="spellStart"/>
       <w:r>
         <w:rPr>
           <w:rFonts w:ascii="Times New Roman" w:hAnsi="Times New Roman" w:cs="Times New Roman"/>
           <w:sz w:val="28"/>
           <w:szCs w:val="28"/>
-          <w:lang w:val="en-US"/>
-        </w:rPr>
-        <w:t>Для</w:t>
+        </w:rPr>
+        <w:t>эксергетической</w:t>
       </w:r>
       <w:proofErr w:type="spellEnd"/>
       <w:r>
@@ -5552,19 +5558,26 @@
           <w:rFonts w:ascii="Times New Roman" w:hAnsi="Times New Roman" w:cs="Times New Roman"/>
           <w:sz w:val="28"/>
           <w:szCs w:val="28"/>
-          <w:lang w:val="en-US"/>
-        </w:rPr>
-        <w:t xml:space="preserve"> </w:t>
-      </w:r>
+        </w:rPr>
+        <w:t xml:space="preserve"> эффективности цикла:</w:t>
+      </w:r>
+    </w:p>
+    <w:p>
+      <w:pPr>
+        <w:rPr>
+          <w:rFonts w:ascii="Times New Roman" w:hAnsi="Times New Roman" w:cs="Times New Roman"/>
+          <w:sz w:val="28"/>
+          <w:szCs w:val="28"/>
+        </w:rPr>
+      </w:pPr>
       <w:proofErr w:type="spellStart"/>
       <w:r>
         <w:rPr>
           <w:rFonts w:ascii="Times New Roman" w:hAnsi="Times New Roman" w:cs="Times New Roman"/>
           <w:sz w:val="28"/>
           <w:szCs w:val="28"/>
-          <w:lang w:val="en-US"/>
-        </w:rPr>
-        <w:t>эксергетической</w:t>
+        </w:rPr>
+        <w:t>Эксергия</w:t>
       </w:r>
       <w:proofErr w:type="spellEnd"/>
       <w:r>
@@ -5572,130 +5585,27 @@
           <w:rFonts w:ascii="Times New Roman" w:hAnsi="Times New Roman" w:cs="Times New Roman"/>
           <w:sz w:val="28"/>
           <w:szCs w:val="28"/>
-          <w:lang w:val="en-US"/>
-        </w:rPr>
-        <w:t xml:space="preserve"> </w:t>
-      </w:r>
-      <w:proofErr w:type="spellStart"/>
-      <w:r>
-        <w:rPr>
-          <w:rFonts w:ascii="Times New Roman" w:hAnsi="Times New Roman" w:cs="Times New Roman"/>
-          <w:sz w:val="28"/>
-          <w:szCs w:val="28"/>
-          <w:lang w:val="en-US"/>
-        </w:rPr>
-        <w:t>эффективности</w:t>
-      </w:r>
-      <w:proofErr w:type="spellEnd"/>
-      <w:r>
-        <w:rPr>
-          <w:rFonts w:ascii="Times New Roman" w:hAnsi="Times New Roman" w:cs="Times New Roman"/>
-          <w:sz w:val="28"/>
-          <w:szCs w:val="28"/>
-          <w:lang w:val="en-US"/>
-        </w:rPr>
-        <w:t xml:space="preserve"> </w:t>
-      </w:r>
-      <w:proofErr w:type="spellStart"/>
-      <w:r>
-        <w:rPr>
-          <w:rFonts w:ascii="Times New Roman" w:hAnsi="Times New Roman" w:cs="Times New Roman"/>
-          <w:sz w:val="28"/>
-          <w:szCs w:val="28"/>
-          <w:lang w:val="en-US"/>
-        </w:rPr>
-        <w:t>цикла</w:t>
-      </w:r>
-      <w:proofErr w:type="spellEnd"/>
-      <w:r>
-        <w:rPr>
-          <w:rFonts w:ascii="Times New Roman" w:hAnsi="Times New Roman" w:cs="Times New Roman"/>
-          <w:sz w:val="28"/>
-          <w:szCs w:val="28"/>
-          <w:lang w:val="en-US"/>
-        </w:rPr>
-        <w:t>:</w:t>
-      </w:r>
-    </w:p>
-    <w:p>
-      <w:pPr>
-        <w:rPr>
-          <w:rFonts w:ascii="Times New Roman" w:hAnsi="Times New Roman" w:cs="Times New Roman"/>
-          <w:sz w:val="28"/>
-          <w:szCs w:val="28"/>
-        </w:rPr>
-      </w:pPr>
-      <w:proofErr w:type="spellStart"/>
-      <w:r>
-        <w:rPr>
-          <w:rFonts w:ascii="Times New Roman" w:hAnsi="Times New Roman" w:cs="Times New Roman"/>
-          <w:sz w:val="28"/>
-          <w:szCs w:val="28"/>
-          <w:lang w:val="en-US"/>
-        </w:rPr>
-        <w:t>Эксергия</w:t>
-      </w:r>
-      <w:proofErr w:type="spellEnd"/>
-      <w:r>
-        <w:rPr>
-          <w:rFonts w:ascii="Times New Roman" w:hAnsi="Times New Roman" w:cs="Times New Roman"/>
-          <w:sz w:val="28"/>
-          <w:szCs w:val="28"/>
-          <w:lang w:val="en-US"/>
         </w:rPr>
         <w:t xml:space="preserve">, </w:t>
       </w:r>
-      <w:proofErr w:type="spellStart"/>
-      <w:r>
-        <w:rPr>
-          <w:rFonts w:ascii="Times New Roman" w:hAnsi="Times New Roman" w:cs="Times New Roman"/>
-          <w:sz w:val="28"/>
-          <w:szCs w:val="28"/>
-          <w:lang w:val="en-US"/>
+      <w:proofErr w:type="gramStart"/>
+      <w:r>
+        <w:rPr>
+          <w:rFonts w:ascii="Times New Roman" w:hAnsi="Times New Roman" w:cs="Times New Roman"/>
+          <w:sz w:val="28"/>
+          <w:szCs w:val="28"/>
         </w:rPr>
         <w:t>подаваемая</w:t>
       </w:r>
-      <w:proofErr w:type="spellEnd"/>
-      <w:r>
-        <w:rPr>
-          <w:rFonts w:ascii="Times New Roman" w:hAnsi="Times New Roman" w:cs="Times New Roman"/>
-          <w:sz w:val="28"/>
-          <w:szCs w:val="28"/>
-          <w:lang w:val="en-US"/>
-        </w:rPr>
-        <w:t xml:space="preserve"> </w:t>
-      </w:r>
-      <w:proofErr w:type="spellStart"/>
-      <w:r>
-        <w:rPr>
-          <w:rFonts w:ascii="Times New Roman" w:hAnsi="Times New Roman" w:cs="Times New Roman"/>
-          <w:sz w:val="28"/>
-          <w:szCs w:val="28"/>
-          <w:lang w:val="en-US"/>
-        </w:rPr>
-        <w:t>источником</w:t>
-      </w:r>
-      <w:proofErr w:type="spellEnd"/>
-      <w:r>
-        <w:rPr>
-          <w:rFonts w:ascii="Times New Roman" w:hAnsi="Times New Roman" w:cs="Times New Roman"/>
-          <w:sz w:val="28"/>
-          <w:szCs w:val="28"/>
-          <w:lang w:val="en-US"/>
-        </w:rPr>
-        <w:t xml:space="preserve"> </w:t>
-      </w:r>
-      <w:proofErr w:type="spellStart"/>
-      <w:r>
-        <w:rPr>
-          <w:rFonts w:ascii="Times New Roman" w:hAnsi="Times New Roman" w:cs="Times New Roman"/>
-          <w:sz w:val="28"/>
-          <w:szCs w:val="28"/>
-          <w:lang w:val="en-US"/>
-        </w:rPr>
-        <w:t>тепла</w:t>
-      </w:r>
-      <w:proofErr w:type="spellEnd"/>
+      <w:proofErr w:type="gramEnd"/>
+      <w:r>
+        <w:rPr>
+          <w:rFonts w:ascii="Times New Roman" w:hAnsi="Times New Roman" w:cs="Times New Roman"/>
+          <w:sz w:val="28"/>
+          <w:szCs w:val="28"/>
+        </w:rPr>
+        <w:t xml:space="preserve"> источником тепла</w:t>
+      </w:r>
     </w:p>
     <w:p>
       <w:pPr>
@@ -6505,23 +6415,7 @@
           <w:sz w:val="28"/>
           <w:szCs w:val="28"/>
         </w:rPr>
-        <w:t>),</w:t>
-      </w:r>
-      <w:r>
-        <w:rPr>
-          <w:rFonts w:ascii="Times New Roman" w:hAnsi="Times New Roman" w:cs="Times New Roman"/>
-          <w:sz w:val="28"/>
-          <w:szCs w:val="28"/>
-        </w:rPr>
-        <w:t xml:space="preserve"> </w:t>
-      </w:r>
-      <w:r>
-        <w:rPr>
-          <w:rFonts w:ascii="Times New Roman" w:hAnsi="Times New Roman" w:cs="Times New Roman"/>
-          <w:sz w:val="28"/>
-          <w:szCs w:val="28"/>
-        </w:rPr>
-        <w:t xml:space="preserve">представляет собой алгоритм, который применяет </w:t>
+        <w:t xml:space="preserve">), представляет собой алгоритм, который применяет </w:t>
       </w:r>
       <w:r>
         <w:rPr>
@@ -6547,71 +6441,7 @@
           <w:sz w:val="28"/>
           <w:szCs w:val="28"/>
         </w:rPr>
-        <w:t xml:space="preserve"> На рис. 6 показана</w:t>
-      </w:r>
-      <w:r>
-        <w:rPr>
-          <w:rFonts w:ascii="Times New Roman" w:hAnsi="Times New Roman" w:cs="Times New Roman"/>
-          <w:sz w:val="28"/>
-          <w:szCs w:val="28"/>
-        </w:rPr>
-        <w:t xml:space="preserve"> </w:t>
-      </w:r>
-      <w:r>
-        <w:rPr>
-          <w:rFonts w:ascii="Times New Roman" w:hAnsi="Times New Roman" w:cs="Times New Roman"/>
-          <w:sz w:val="28"/>
-          <w:szCs w:val="28"/>
-        </w:rPr>
-        <w:t>принципиальная схема СВР, которая могла бы показать фундаментальный операционный принцип СВР. Для обычной модели линейной регрессии она</w:t>
-      </w:r>
-      <w:r>
-        <w:rPr>
-          <w:rFonts w:ascii="Times New Roman" w:hAnsi="Times New Roman" w:cs="Times New Roman"/>
-          <w:sz w:val="28"/>
-          <w:szCs w:val="28"/>
-        </w:rPr>
-        <w:t xml:space="preserve"> </w:t>
-      </w:r>
-      <w:r>
-        <w:rPr>
-          <w:rFonts w:ascii="Times New Roman" w:hAnsi="Times New Roman" w:cs="Times New Roman"/>
-          <w:sz w:val="28"/>
-          <w:szCs w:val="28"/>
-        </w:rPr>
-        <w:t>принимает расстояние от фактического положения всех выборок до линейной</w:t>
-      </w:r>
-      <w:r>
-        <w:rPr>
-          <w:rFonts w:ascii="Times New Roman" w:hAnsi="Times New Roman" w:cs="Times New Roman"/>
-          <w:sz w:val="28"/>
-          <w:szCs w:val="28"/>
-        </w:rPr>
-        <w:t xml:space="preserve"> </w:t>
-      </w:r>
-      <w:r>
-        <w:rPr>
-          <w:rFonts w:ascii="Times New Roman" w:hAnsi="Times New Roman" w:cs="Times New Roman"/>
-          <w:sz w:val="28"/>
-          <w:szCs w:val="28"/>
-        </w:rPr>
-        <w:t>функции в качестве потери и получает параметры линейной функции путем</w:t>
-      </w:r>
-      <w:r>
-        <w:rPr>
-          <w:rFonts w:ascii="Times New Roman" w:hAnsi="Times New Roman" w:cs="Times New Roman"/>
-          <w:sz w:val="28"/>
-          <w:szCs w:val="28"/>
-        </w:rPr>
-        <w:t xml:space="preserve"> </w:t>
-      </w:r>
-      <w:r>
-        <w:rPr>
-          <w:rFonts w:ascii="Times New Roman" w:hAnsi="Times New Roman" w:cs="Times New Roman"/>
-          <w:sz w:val="28"/>
-          <w:szCs w:val="28"/>
-        </w:rPr>
-        <w:t xml:space="preserve">минимизации функции потерь. Для линейной регрессии выборка, которая не попадает точно в линейную функцию модели, будет включена </w:t>
+        <w:t xml:space="preserve"> На рис. 6 показана принципиальная схема СВР, которая могла бы показать фундаментальный операционный принцип СВР. Для обычной модели линейной регрессии она принимает расстояние от фактического положения всех выборок до линейной функции в качестве потери и получает параметры линейной функции путем минимизации функции потерь. Для линейной регрессии выборка, которая не попадает точно в линейную функцию модели, будет включена </w:t>
       </w:r>
       <w:proofErr w:type="gramStart"/>
       <w:r>
@@ -6629,15 +6459,7 @@
           <w:sz w:val="28"/>
           <w:szCs w:val="28"/>
         </w:rPr>
-        <w:t xml:space="preserve"> </w:t>
-      </w:r>
-      <w:r>
-        <w:rPr>
-          <w:rFonts w:ascii="Times New Roman" w:hAnsi="Times New Roman" w:cs="Times New Roman"/>
-          <w:sz w:val="28"/>
-          <w:szCs w:val="28"/>
-        </w:rPr>
-        <w:t xml:space="preserve">потеря. Однако </w:t>
+        <w:t xml:space="preserve"> потеря. Однако </w:t>
       </w:r>
       <w:r>
         <w:rPr>
@@ -6654,55 +6476,7 @@
           <w:sz w:val="28"/>
           <w:szCs w:val="28"/>
         </w:rPr>
-        <w:t xml:space="preserve"> создает “интервальную полосу” по обе стороны</w:t>
-      </w:r>
-      <w:r>
-        <w:rPr>
-          <w:rFonts w:ascii="Times New Roman" w:hAnsi="Times New Roman" w:cs="Times New Roman"/>
-          <w:sz w:val="28"/>
-          <w:szCs w:val="28"/>
-        </w:rPr>
-        <w:t xml:space="preserve"> </w:t>
-      </w:r>
-      <w:r>
-        <w:rPr>
-          <w:rFonts w:ascii="Times New Roman" w:hAnsi="Times New Roman" w:cs="Times New Roman"/>
-          <w:sz w:val="28"/>
-          <w:szCs w:val="28"/>
-        </w:rPr>
-        <w:t>линейной функции (уравнение 21), как показано на рис.6, и не вычисляет</w:t>
-      </w:r>
-      <w:r>
-        <w:rPr>
-          <w:rFonts w:ascii="Times New Roman" w:hAnsi="Times New Roman" w:cs="Times New Roman"/>
-          <w:sz w:val="28"/>
-          <w:szCs w:val="28"/>
-        </w:rPr>
-        <w:t xml:space="preserve"> </w:t>
-      </w:r>
-      <w:r>
-        <w:rPr>
-          <w:rFonts w:ascii="Times New Roman" w:hAnsi="Times New Roman" w:cs="Times New Roman"/>
-          <w:sz w:val="28"/>
-          <w:szCs w:val="28"/>
-        </w:rPr>
-        <w:t>потери для всех выборок, попадающих в интервальную полосу.  Только те, которые находятся за пределами или</w:t>
-      </w:r>
-      <w:r>
-        <w:rPr>
-          <w:rFonts w:ascii="Times New Roman" w:hAnsi="Times New Roman" w:cs="Times New Roman"/>
-          <w:sz w:val="28"/>
-          <w:szCs w:val="28"/>
-        </w:rPr>
-        <w:t xml:space="preserve"> </w:t>
-      </w:r>
-      <w:r>
-        <w:rPr>
-          <w:rFonts w:ascii="Times New Roman" w:hAnsi="Times New Roman" w:cs="Times New Roman"/>
-          <w:sz w:val="28"/>
-          <w:szCs w:val="28"/>
-        </w:rPr>
-        <w:t xml:space="preserve">на краю интервальной полосы, включаются в функцию потерь (эквалайзер.22). Затем модель оптимизируется путем минимизации ширины полосы </w:t>
+        <w:t xml:space="preserve"> создает “интервальную полосу” по обе стороны линейной функции (уравнение 21), как показано на рис.6, и не вычисляет потери для всех выборок, попадающих в интервальную полосу.  Только те, которые находятся за пределами или на краю интервальной полосы, включаются в функцию потерь (эквалайзер.22). Затем модель оптимизируется путем минимизации ширины полосы </w:t>
       </w:r>
       <w:r>
         <w:rPr>
@@ -6738,55 +6512,7 @@
           <w:sz w:val="28"/>
           <w:szCs w:val="28"/>
         </w:rPr>
-        <w:t xml:space="preserve"> и общих потерь. Таким образом, только те образцы, обведенные</w:t>
-      </w:r>
-      <w:r>
-        <w:rPr>
-          <w:rFonts w:ascii="Times New Roman" w:hAnsi="Times New Roman" w:cs="Times New Roman"/>
-          <w:sz w:val="28"/>
-          <w:szCs w:val="28"/>
-        </w:rPr>
-        <w:t xml:space="preserve"> </w:t>
-      </w:r>
-      <w:r>
-        <w:rPr>
-          <w:rFonts w:ascii="Times New Roman" w:hAnsi="Times New Roman" w:cs="Times New Roman"/>
-          <w:sz w:val="28"/>
-          <w:szCs w:val="28"/>
-        </w:rPr>
-        <w:t>красным кружком, как показано на рис. 6 (либо снаружи, либо на краю интервальной</w:t>
-      </w:r>
-      <w:r>
-        <w:rPr>
-          <w:rFonts w:ascii="Times New Roman" w:hAnsi="Times New Roman" w:cs="Times New Roman"/>
-          <w:sz w:val="28"/>
-          <w:szCs w:val="28"/>
-        </w:rPr>
-        <w:t xml:space="preserve"> </w:t>
-      </w:r>
-      <w:r>
-        <w:rPr>
-          <w:rFonts w:ascii="Times New Roman" w:hAnsi="Times New Roman" w:cs="Times New Roman"/>
-          <w:sz w:val="28"/>
-          <w:szCs w:val="28"/>
-        </w:rPr>
-        <w:t>полосы), включаются в итоговую общую потерю. В заключение, ключевые параметры</w:t>
-      </w:r>
-      <w:r>
-        <w:rPr>
-          <w:rFonts w:ascii="Times New Roman" w:hAnsi="Times New Roman" w:cs="Times New Roman"/>
-          <w:sz w:val="28"/>
-          <w:szCs w:val="28"/>
-        </w:rPr>
-        <w:t xml:space="preserve"> </w:t>
-      </w:r>
-      <w:r>
-        <w:rPr>
-          <w:rFonts w:ascii="Times New Roman" w:hAnsi="Times New Roman" w:cs="Times New Roman"/>
-          <w:sz w:val="28"/>
-          <w:szCs w:val="28"/>
-        </w:rPr>
-        <w:t xml:space="preserve">Алгоритм </w:t>
+        <w:t xml:space="preserve"> и общих потерь. Таким образом, только те образцы, обведенные красным кружком, как показано на рис. 6 (либо снаружи, либо на краю интервальной полосы), включаются в итоговую общую потерю. В заключение, ключевые параметры Алгоритм </w:t>
       </w:r>
       <w:r>
         <w:rPr>
@@ -6820,23 +6546,7 @@
           <w:sz w:val="28"/>
           <w:szCs w:val="28"/>
         </w:rPr>
-        <w:t>),</w:t>
-      </w:r>
-      <w:r>
-        <w:rPr>
-          <w:rFonts w:ascii="Times New Roman" w:hAnsi="Times New Roman" w:cs="Times New Roman"/>
-          <w:sz w:val="28"/>
-          <w:szCs w:val="28"/>
-        </w:rPr>
-        <w:t xml:space="preserve"> </w:t>
-      </w:r>
-      <w:r>
-        <w:rPr>
-          <w:rFonts w:ascii="Times New Roman" w:hAnsi="Times New Roman" w:cs="Times New Roman"/>
-          <w:sz w:val="28"/>
-          <w:szCs w:val="28"/>
-        </w:rPr>
-        <w:t xml:space="preserve">гамму, </w:t>
+        <w:t xml:space="preserve">), гамму, </w:t>
       </w:r>
       <w:r>
         <w:rPr>
@@ -7210,23 +6920,7 @@
           <w:sz w:val="28"/>
           <w:szCs w:val="28"/>
         </w:rPr>
-        <w:t xml:space="preserve"> [32] считается одной из наиболее широко используемых и зрелых</w:t>
-      </w:r>
-      <w:r>
-        <w:rPr>
-          <w:rFonts w:ascii="Times New Roman" w:hAnsi="Times New Roman" w:cs="Times New Roman"/>
-          <w:sz w:val="28"/>
-          <w:szCs w:val="28"/>
-        </w:rPr>
-        <w:t xml:space="preserve"> </w:t>
-      </w:r>
-      <w:r>
-        <w:rPr>
-          <w:rFonts w:ascii="Times New Roman" w:hAnsi="Times New Roman" w:cs="Times New Roman"/>
-          <w:sz w:val="28"/>
-          <w:szCs w:val="28"/>
-        </w:rPr>
-        <w:t>искусственных нейронных сетей.</w:t>
+        <w:t xml:space="preserve"> [32] считается одной из наиболее широко используемых и зрелых искусственных нейронных сетей.</w:t>
       </w:r>
       <w:proofErr w:type="gramEnd"/>
       <w:r>
@@ -7235,23 +6929,7 @@
           <w:sz w:val="28"/>
           <w:szCs w:val="28"/>
         </w:rPr>
-        <w:t xml:space="preserve"> Это многослойная нейронная сеть прямой связи с алгоритмом обучения обратному распространению ошибок, как показано на рисунке.</w:t>
-      </w:r>
-      <w:r>
-        <w:rPr>
-          <w:rFonts w:ascii="Times New Roman" w:hAnsi="Times New Roman" w:cs="Times New Roman"/>
-          <w:sz w:val="28"/>
-          <w:szCs w:val="28"/>
-        </w:rPr>
-        <w:t xml:space="preserve"> </w:t>
-      </w:r>
-      <w:r>
-        <w:rPr>
-          <w:rFonts w:ascii="Times New Roman" w:hAnsi="Times New Roman" w:cs="Times New Roman"/>
-          <w:sz w:val="28"/>
-          <w:szCs w:val="28"/>
-        </w:rPr>
-        <w:t xml:space="preserve">Рис. 7. Он состоит из входного слоя, скрытого слоя и выходного слоя. Входной слой состоит из переменных, включая </w:t>
+        <w:t xml:space="preserve"> Это многослойная нейронная сеть прямой связи с алгоритмом обучения обратному распространению ошибок, как показано на рисунке. Рис. 7. Он состоит из входного слоя, скрытого слоя и выходного слоя. Входной слой состоит из переменных, включая </w:t>
       </w:r>
       <w:proofErr w:type="spellStart"/>
       <w:r>
@@ -7475,7 +7153,6 @@
           <w:rFonts w:ascii="Times New Roman" w:hAnsi="Times New Roman" w:cs="Times New Roman"/>
           <w:sz w:val="28"/>
           <w:szCs w:val="28"/>
-          <w:lang w:val="en-US"/>
         </w:rPr>
       </w:pPr>
       <w:proofErr w:type="spellStart"/>
@@ -7530,23 +7207,7 @@
           <w:sz w:val="28"/>
           <w:szCs w:val="28"/>
         </w:rPr>
-        <w:t>. (24)) из</w:t>
-      </w:r>
-      <w:r>
-        <w:rPr>
-          <w:rFonts w:ascii="Times New Roman" w:hAnsi="Times New Roman" w:cs="Times New Roman"/>
-          <w:sz w:val="28"/>
-          <w:szCs w:val="28"/>
-        </w:rPr>
-        <w:t xml:space="preserve"> </w:t>
-      </w:r>
-      <w:r>
-        <w:rPr>
-          <w:rFonts w:ascii="Times New Roman" w:hAnsi="Times New Roman" w:cs="Times New Roman"/>
-          <w:sz w:val="28"/>
-          <w:szCs w:val="28"/>
-        </w:rPr>
-        <w:t>входного слоя и выполняют нелинейную обработку (</w:t>
+        <w:t>. (24)) из входного слоя и выполняют нелинейную обработку (</w:t>
       </w:r>
       <w:proofErr w:type="spellStart"/>
       <w:r>
@@ -7564,39 +7225,7 @@
           <w:sz w:val="28"/>
           <w:szCs w:val="28"/>
         </w:rPr>
-        <w:t>. (25)). Результаты</w:t>
-      </w:r>
-      <w:r>
-        <w:rPr>
-          <w:rFonts w:ascii="Times New Roman" w:hAnsi="Times New Roman" w:cs="Times New Roman"/>
-          <w:sz w:val="28"/>
-          <w:szCs w:val="28"/>
-        </w:rPr>
-        <w:t xml:space="preserve"> </w:t>
-      </w:r>
-      <w:r>
-        <w:rPr>
-          <w:rFonts w:ascii="Times New Roman" w:hAnsi="Times New Roman" w:cs="Times New Roman"/>
-          <w:sz w:val="28"/>
-          <w:szCs w:val="28"/>
-        </w:rPr>
-        <w:t>скрытого слоя, наконец, доставляются на выходной слой. Процесс,</w:t>
-      </w:r>
-      <w:r>
-        <w:rPr>
-          <w:rFonts w:ascii="Times New Roman" w:hAnsi="Times New Roman" w:cs="Times New Roman"/>
-          <w:sz w:val="28"/>
-          <w:szCs w:val="28"/>
-        </w:rPr>
-        <w:t xml:space="preserve"> </w:t>
-      </w:r>
-      <w:r>
-        <w:rPr>
-          <w:rFonts w:ascii="Times New Roman" w:hAnsi="Times New Roman" w:cs="Times New Roman"/>
-          <w:sz w:val="28"/>
-          <w:szCs w:val="28"/>
-        </w:rPr>
-        <w:t xml:space="preserve">упомянутый выше, называется “соединение с прямой передачей”. Затем </w:t>
+        <w:t xml:space="preserve">. (25)). Результаты скрытого слоя, наконец, доставляются на выходной слой. Процесс, упомянутый выше, называется “соединение с прямой передачей”. Затем </w:t>
       </w:r>
       <w:r>
         <w:rPr>
@@ -7605,23 +7234,7 @@
           <w:szCs w:val="28"/>
         </w:rPr>
         <w:lastRenderedPageBreak/>
-        <w:t>ошибки</w:t>
-      </w:r>
-      <w:r>
-        <w:rPr>
-          <w:rFonts w:ascii="Times New Roman" w:hAnsi="Times New Roman" w:cs="Times New Roman"/>
-          <w:sz w:val="28"/>
-          <w:szCs w:val="28"/>
-        </w:rPr>
-        <w:t xml:space="preserve"> </w:t>
-      </w:r>
-      <w:r>
-        <w:rPr>
-          <w:rFonts w:ascii="Times New Roman" w:hAnsi="Times New Roman" w:cs="Times New Roman"/>
-          <w:sz w:val="28"/>
-          <w:szCs w:val="28"/>
-        </w:rPr>
-        <w:t>между выходными значениями (</w:t>
+        <w:t>ошибки между выходными значениями (</w:t>
       </w:r>
       <w:proofErr w:type="spellStart"/>
       <w:r>
@@ -7657,111 +7270,7 @@
           <w:sz w:val="28"/>
           <w:szCs w:val="28"/>
         </w:rPr>
-        <w:t>) и ожидаемыми значениями будут</w:t>
-      </w:r>
-      <w:r>
-        <w:rPr>
-          <w:rFonts w:ascii="Times New Roman" w:hAnsi="Times New Roman" w:cs="Times New Roman"/>
-          <w:sz w:val="28"/>
-          <w:szCs w:val="28"/>
-        </w:rPr>
-        <w:t xml:space="preserve"> </w:t>
-      </w:r>
-      <w:r>
-        <w:rPr>
-          <w:rFonts w:ascii="Times New Roman" w:hAnsi="Times New Roman" w:cs="Times New Roman"/>
-          <w:sz w:val="28"/>
-          <w:szCs w:val="28"/>
-        </w:rPr>
-        <w:t>вычислены с помощью уравнения (26). Если ошибки выходят за пределы указанного интервала,</w:t>
-      </w:r>
-      <w:r>
-        <w:rPr>
-          <w:rFonts w:ascii="Times New Roman" w:hAnsi="Times New Roman" w:cs="Times New Roman"/>
-          <w:sz w:val="28"/>
-          <w:szCs w:val="28"/>
-        </w:rPr>
-        <w:t xml:space="preserve"> </w:t>
-      </w:r>
-      <w:r>
-        <w:rPr>
-          <w:rFonts w:ascii="Times New Roman" w:hAnsi="Times New Roman" w:cs="Times New Roman"/>
-          <w:sz w:val="28"/>
-          <w:szCs w:val="28"/>
-        </w:rPr>
-        <w:t>будет выполнен процесс распространения ошибок для изменения веса</w:t>
-      </w:r>
-      <w:r>
-        <w:rPr>
-          <w:rFonts w:ascii="Times New Roman" w:hAnsi="Times New Roman" w:cs="Times New Roman"/>
-          <w:sz w:val="28"/>
-          <w:szCs w:val="28"/>
-        </w:rPr>
-        <w:t xml:space="preserve"> </w:t>
-      </w:r>
-      <w:r>
-        <w:rPr>
-          <w:rFonts w:ascii="Times New Roman" w:hAnsi="Times New Roman" w:cs="Times New Roman"/>
-          <w:sz w:val="28"/>
-          <w:szCs w:val="28"/>
-        </w:rPr>
-        <w:t>нейронная сеть. Этот процесс называется “подключением обратной связи по ошибке”. Ключевые параметры алгоритма BPNN в основном включают</w:t>
-      </w:r>
-      <w:r>
-        <w:rPr>
-          <w:rFonts w:ascii="Times New Roman" w:hAnsi="Times New Roman" w:cs="Times New Roman"/>
-          <w:sz w:val="28"/>
-          <w:szCs w:val="28"/>
-        </w:rPr>
-        <w:t xml:space="preserve"> </w:t>
-      </w:r>
-      <w:r>
-        <w:rPr>
-          <w:rFonts w:ascii="Times New Roman" w:hAnsi="Times New Roman" w:cs="Times New Roman"/>
-          <w:sz w:val="28"/>
-          <w:szCs w:val="28"/>
-        </w:rPr>
-        <w:t>скорость обучения, количество скрытых слоев, количество скрытых нейронов и т.д. В разделе 4 этой статьи будут рассмотрены соответствующие значения параметров для скорости</w:t>
-      </w:r>
-      <w:r>
-        <w:rPr>
-          <w:rFonts w:ascii="Times New Roman" w:hAnsi="Times New Roman" w:cs="Times New Roman"/>
-          <w:sz w:val="28"/>
-          <w:szCs w:val="28"/>
-        </w:rPr>
-        <w:t xml:space="preserve"> </w:t>
-      </w:r>
-      <w:r>
-        <w:rPr>
-          <w:rFonts w:ascii="Times New Roman" w:hAnsi="Times New Roman" w:cs="Times New Roman"/>
-          <w:sz w:val="28"/>
-          <w:szCs w:val="28"/>
-        </w:rPr>
-        <w:t>обучения и количества скрытых нейронов, которые оказывают большее</w:t>
-      </w:r>
-      <w:r>
-        <w:rPr>
-          <w:rFonts w:ascii="Times New Roman" w:hAnsi="Times New Roman" w:cs="Times New Roman"/>
-          <w:sz w:val="28"/>
-          <w:szCs w:val="28"/>
-        </w:rPr>
-        <w:t xml:space="preserve"> </w:t>
-      </w:r>
-      <w:r>
-        <w:rPr>
-          <w:rFonts w:ascii="Times New Roman" w:hAnsi="Times New Roman" w:cs="Times New Roman"/>
-          <w:sz w:val="28"/>
-          <w:szCs w:val="28"/>
-        </w:rPr>
-        <w:t>влияние</w:t>
-      </w:r>
-      <w:r>
-        <w:rPr>
-          <w:rFonts w:ascii="Times New Roman" w:hAnsi="Times New Roman" w:cs="Times New Roman"/>
-          <w:sz w:val="28"/>
-          <w:szCs w:val="28"/>
-        </w:rPr>
-        <w:t>.</w:t>
+        <w:t>) и ожидаемыми значениями будут вычислены с помощью уравнения (26). Если ошибки выходят за пределы указанного интервала, будет выполнен процесс распространения ошибок для изменения веса нейронная сеть. Этот процесс называется “подключением обратной связи по ошибке”. Ключевые параметры алгоритма BPNN в основном включают скорость обучения, количество скрытых слоев, количество скрытых нейронов и т.д. В разделе 4 этой статьи будут рассмотрены соответствующие значения параметров для скорости обучения и количества скрытых нейронов, которые оказывают большее влияние.</w:t>
       </w:r>
     </w:p>
     <w:p>
@@ -7916,15 +7425,7 @@
           <w:sz w:val="28"/>
           <w:szCs w:val="28"/>
         </w:rPr>
-        <w:t>-й образец.</w:t>
-      </w:r>
-      <w:r>
-        <w:rPr>
-          <w:rFonts w:ascii="Times New Roman" w:hAnsi="Times New Roman" w:cs="Times New Roman"/>
-          <w:sz w:val="28"/>
-          <w:szCs w:val="28"/>
-        </w:rPr>
-        <w:t xml:space="preserve"> </w:t>
+        <w:t xml:space="preserve">-й образец. </w:t>
       </w:r>
       <w:proofErr w:type="spellStart"/>
       <w:r>
@@ -7979,23 +7480,7 @@
           <w:sz w:val="28"/>
           <w:szCs w:val="28"/>
         </w:rPr>
-        <w:t>-м</w:t>
-      </w:r>
-      <w:r>
-        <w:rPr>
-          <w:rFonts w:ascii="Times New Roman" w:hAnsi="Times New Roman" w:cs="Times New Roman"/>
-          <w:sz w:val="28"/>
-          <w:szCs w:val="28"/>
-        </w:rPr>
-        <w:t xml:space="preserve"> </w:t>
-      </w:r>
-      <w:r>
-        <w:rPr>
-          <w:rFonts w:ascii="Times New Roman" w:hAnsi="Times New Roman" w:cs="Times New Roman"/>
-          <w:sz w:val="28"/>
-          <w:szCs w:val="28"/>
-        </w:rPr>
-        <w:t xml:space="preserve">узлом скрытого слоя, а </w:t>
+        <w:t xml:space="preserve">-м узлом скрытого слоя, а </w:t>
       </w:r>
       <w:proofErr w:type="spellStart"/>
       <w:r>
@@ -8058,35 +7543,34 @@
           <w:rFonts w:ascii="Times New Roman" w:hAnsi="Times New Roman" w:cs="Times New Roman"/>
           <w:sz w:val="28"/>
           <w:szCs w:val="28"/>
+        </w:rPr>
+        <w:t xml:space="preserve"> </w:t>
+      </w:r>
+      <w:r>
+        <w:rPr>
+          <w:rFonts w:ascii="Times New Roman" w:hAnsi="Times New Roman" w:cs="Times New Roman"/>
+          <w:sz w:val="28"/>
+          <w:szCs w:val="28"/>
+        </w:rPr>
+        <w:t>(25) вызывается в качестве функции активации.</w:t>
+      </w:r>
+      <w:proofErr w:type="gramEnd"/>
+      <w:r>
+        <w:rPr>
+          <w:rFonts w:ascii="Times New Roman" w:hAnsi="Times New Roman" w:cs="Times New Roman"/>
+          <w:sz w:val="28"/>
+          <w:szCs w:val="28"/>
+        </w:rPr>
+        <w:t xml:space="preserve"> Уравнение (26) - это функция ошибки. </w:t>
+      </w:r>
+      <w:proofErr w:type="gramStart"/>
+      <w:r>
+        <w:rPr>
+          <w:rFonts w:ascii="Times New Roman" w:hAnsi="Times New Roman" w:cs="Times New Roman"/>
+          <w:sz w:val="28"/>
+          <w:szCs w:val="28"/>
           <w:lang w:val="en-US"/>
         </w:rPr>
-        <w:t xml:space="preserve"> </w:t>
-      </w:r>
-      <w:r>
-        <w:rPr>
-          <w:rFonts w:ascii="Times New Roman" w:hAnsi="Times New Roman" w:cs="Times New Roman"/>
-          <w:sz w:val="28"/>
-          <w:szCs w:val="28"/>
-        </w:rPr>
-        <w:t>(25) вызывается в качестве функции активации.</w:t>
-      </w:r>
-      <w:proofErr w:type="gramEnd"/>
-      <w:r>
-        <w:rPr>
-          <w:rFonts w:ascii="Times New Roman" w:hAnsi="Times New Roman" w:cs="Times New Roman"/>
-          <w:sz w:val="28"/>
-          <w:szCs w:val="28"/>
-        </w:rPr>
-        <w:t xml:space="preserve"> Уравнение (26) - это функция ошибки. </w:t>
-      </w:r>
-      <w:proofErr w:type="gramStart"/>
-      <w:r>
-        <w:rPr>
-          <w:rFonts w:ascii="Times New Roman" w:hAnsi="Times New Roman" w:cs="Times New Roman"/>
-          <w:sz w:val="28"/>
-          <w:szCs w:val="28"/>
-          <w:lang w:val="en-US"/>
-        </w:rPr>
         <w:t>I</w:t>
       </w:r>
       <w:r>
@@ -8095,31 +7579,7 @@
           <w:sz w:val="28"/>
           <w:szCs w:val="28"/>
         </w:rPr>
-        <w:t xml:space="preserve"> </w:t>
-      </w:r>
-      <w:r>
-        <w:rPr>
-          <w:rFonts w:ascii="Times New Roman" w:hAnsi="Times New Roman" w:cs="Times New Roman"/>
-          <w:sz w:val="28"/>
-          <w:szCs w:val="28"/>
-        </w:rPr>
-        <w:t>обозначает размеры выходного значения, которое</w:t>
-      </w:r>
-      <w:r>
-        <w:rPr>
-          <w:rFonts w:ascii="Times New Roman" w:hAnsi="Times New Roman" w:cs="Times New Roman"/>
-          <w:sz w:val="28"/>
-          <w:szCs w:val="28"/>
-        </w:rPr>
-        <w:t xml:space="preserve"> </w:t>
-      </w:r>
-      <w:r>
-        <w:rPr>
-          <w:rFonts w:ascii="Times New Roman" w:hAnsi="Times New Roman" w:cs="Times New Roman"/>
-          <w:sz w:val="28"/>
-          <w:szCs w:val="28"/>
-        </w:rPr>
-        <w:t>в этой статье является двумя измерениями.</w:t>
+        <w:t xml:space="preserve"> обозначает размеры выходного значения, которое в этой статье является двумя измерениями.</w:t>
       </w:r>
       <w:proofErr w:type="gramEnd"/>
       <w:r>
@@ -8166,15 +7626,7 @@
           <w:sz w:val="28"/>
           <w:szCs w:val="28"/>
         </w:rPr>
-        <w:t>'</w:t>
-      </w:r>
-      <w:r>
-        <w:rPr>
-          <w:rFonts w:ascii="Times New Roman" w:hAnsi="Times New Roman" w:cs="Times New Roman"/>
-          <w:sz w:val="28"/>
-          <w:szCs w:val="28"/>
-        </w:rPr>
-        <w:t xml:space="preserve"> </w:t>
+        <w:t xml:space="preserve">' </w:t>
       </w:r>
       <w:proofErr w:type="spellStart"/>
       <w:r>
@@ -8193,31 +7645,44 @@
           <w:sz w:val="28"/>
           <w:szCs w:val="28"/>
         </w:rPr>
-        <w:t xml:space="preserve"> обозначают выходное значение и ожидаемое</w:t>
-      </w:r>
-      <w:r>
-        <w:rPr>
-          <w:rFonts w:ascii="Times New Roman" w:hAnsi="Times New Roman" w:cs="Times New Roman"/>
-          <w:sz w:val="28"/>
-          <w:szCs w:val="28"/>
-        </w:rPr>
-        <w:t xml:space="preserve"> </w:t>
-      </w:r>
-      <w:r>
-        <w:rPr>
-          <w:rFonts w:ascii="Times New Roman" w:hAnsi="Times New Roman" w:cs="Times New Roman"/>
-          <w:sz w:val="28"/>
-          <w:szCs w:val="28"/>
-        </w:rPr>
-        <w:t>значение соответственно</w:t>
-      </w:r>
-      <w:r>
-        <w:rPr>
-          <w:rFonts w:ascii="Times New Roman" w:hAnsi="Times New Roman" w:cs="Times New Roman"/>
-          <w:sz w:val="28"/>
-          <w:szCs w:val="28"/>
-        </w:rPr>
-        <w:t>.</w:t>
+        <w:t xml:space="preserve"> обозначают выходное значение и ожидаемое значение соответственно.</w:t>
+      </w:r>
+    </w:p>
+    <w:p>
+      <w:pPr>
+        <w:rPr>
+          <w:rFonts w:ascii="Times New Roman" w:hAnsi="Times New Roman" w:cs="Times New Roman"/>
+          <w:sz w:val="28"/>
+          <w:szCs w:val="28"/>
+        </w:rPr>
+      </w:pPr>
+    </w:p>
+    <w:p>
+      <w:pPr>
+        <w:rPr>
+          <w:rFonts w:ascii="Times New Roman" w:hAnsi="Times New Roman" w:cs="Times New Roman"/>
+          <w:b/>
+          <w:sz w:val="28"/>
+          <w:szCs w:val="28"/>
+        </w:rPr>
+      </w:pPr>
+      <w:r>
+        <w:rPr>
+          <w:rFonts w:ascii="Times New Roman" w:hAnsi="Times New Roman" w:cs="Times New Roman"/>
+          <w:b/>
+          <w:sz w:val="28"/>
+          <w:szCs w:val="28"/>
+        </w:rPr>
+        <w:t xml:space="preserve">2.3.3 </w:t>
+      </w:r>
+      <w:r>
+        <w:rPr>
+          <w:rFonts w:ascii="Times New Roman" w:hAnsi="Times New Roman" w:cs="Times New Roman"/>
+          <w:b/>
+          <w:sz w:val="28"/>
+          <w:szCs w:val="28"/>
+        </w:rPr>
+        <w:t>Индекс оценки ошибок</w:t>
       </w:r>
     </w:p>
     <w:p>
@@ -8229,180 +7694,13 @@
           <w:lang w:val="en-US"/>
         </w:rPr>
       </w:pPr>
-    </w:p>
-    <w:p>
-      <w:pPr>
-        <w:rPr>
-          <w:rFonts w:ascii="Times New Roman" w:hAnsi="Times New Roman" w:cs="Times New Roman"/>
-          <w:b/>
-          <w:sz w:val="28"/>
-          <w:szCs w:val="28"/>
-        </w:rPr>
-      </w:pPr>
-      <w:r>
-        <w:rPr>
-          <w:rFonts w:ascii="Times New Roman" w:hAnsi="Times New Roman" w:cs="Times New Roman"/>
-          <w:b/>
-          <w:sz w:val="28"/>
-          <w:szCs w:val="28"/>
-          <w:lang w:val="en-US"/>
-        </w:rPr>
-        <w:t xml:space="preserve">2.3.3 </w:t>
-      </w:r>
-      <w:r>
-        <w:rPr>
-          <w:rFonts w:ascii="Times New Roman" w:hAnsi="Times New Roman" w:cs="Times New Roman"/>
-          <w:b/>
-          <w:sz w:val="28"/>
-          <w:szCs w:val="28"/>
-        </w:rPr>
-        <w:t>Индекс оценки ошибок</w:t>
-      </w:r>
-    </w:p>
-    <w:p>
-      <w:pPr>
-        <w:rPr>
-          <w:rFonts w:ascii="Times New Roman" w:hAnsi="Times New Roman" w:cs="Times New Roman"/>
-          <w:sz w:val="28"/>
-          <w:szCs w:val="28"/>
-          <w:lang w:val="en-US"/>
-        </w:rPr>
-      </w:pPr>
-      <w:r>
-        <w:rPr>
-          <w:rFonts w:ascii="Times New Roman" w:hAnsi="Times New Roman" w:cs="Times New Roman"/>
-          <w:sz w:val="28"/>
-          <w:szCs w:val="28"/>
-        </w:rPr>
-        <w:t>для оценки результатов прогнозирования двух</w:t>
-      </w:r>
-      <w:r>
-        <w:rPr>
-          <w:rFonts w:ascii="Times New Roman" w:hAnsi="Times New Roman" w:cs="Times New Roman"/>
-          <w:sz w:val="28"/>
-          <w:szCs w:val="28"/>
-        </w:rPr>
-        <w:t xml:space="preserve"> </w:t>
-      </w:r>
-      <w:r>
-        <w:rPr>
-          <w:rFonts w:ascii="Times New Roman" w:hAnsi="Times New Roman" w:cs="Times New Roman"/>
-          <w:sz w:val="28"/>
-          <w:szCs w:val="28"/>
-        </w:rPr>
-        <w:t>моделей алгоритмов в данной работе приняты среднеквадратичная ошибка (MSE), средняя абсолютная ошибка (MAE), средняя</w:t>
-      </w:r>
-      <w:r>
-        <w:rPr>
-          <w:rFonts w:ascii="Times New Roman" w:hAnsi="Times New Roman" w:cs="Times New Roman"/>
-          <w:sz w:val="28"/>
-          <w:szCs w:val="28"/>
-        </w:rPr>
-        <w:t xml:space="preserve"> </w:t>
-      </w:r>
-      <w:r>
-        <w:rPr>
-          <w:rFonts w:ascii="Times New Roman" w:hAnsi="Times New Roman" w:cs="Times New Roman"/>
-          <w:sz w:val="28"/>
-          <w:szCs w:val="28"/>
-        </w:rPr>
-        <w:t>относительная ошибка (MRE) и коэффициент детерминации R2. В целом, поскольку RMSE и MAE меньше, результаты прогнозирования</w:t>
-      </w:r>
-      <w:r>
-        <w:rPr>
-          <w:rFonts w:ascii="Times New Roman" w:hAnsi="Times New Roman" w:cs="Times New Roman"/>
-          <w:sz w:val="28"/>
-          <w:szCs w:val="28"/>
-        </w:rPr>
-        <w:t xml:space="preserve"> </w:t>
-      </w:r>
-      <w:r>
-        <w:rPr>
-          <w:rFonts w:ascii="Times New Roman" w:hAnsi="Times New Roman" w:cs="Times New Roman"/>
-          <w:sz w:val="28"/>
-          <w:szCs w:val="28"/>
-        </w:rPr>
-        <w:t>более точны. Но разные случаи обычно приводят к тому, что они имеют</w:t>
-      </w:r>
-      <w:r>
-        <w:rPr>
-          <w:rFonts w:ascii="Times New Roman" w:hAnsi="Times New Roman" w:cs="Times New Roman"/>
-          <w:sz w:val="28"/>
-          <w:szCs w:val="28"/>
-        </w:rPr>
-        <w:t xml:space="preserve"> </w:t>
-      </w:r>
-      <w:r>
-        <w:rPr>
-          <w:rFonts w:ascii="Times New Roman" w:hAnsi="Times New Roman" w:cs="Times New Roman"/>
-          <w:sz w:val="28"/>
-          <w:szCs w:val="28"/>
-        </w:rPr>
-        <w:t>разные величины, такие как прогноз цен на жилье и</w:t>
-      </w:r>
-      <w:r>
-        <w:rPr>
-          <w:rFonts w:ascii="Times New Roman" w:hAnsi="Times New Roman" w:cs="Times New Roman"/>
-          <w:sz w:val="28"/>
-          <w:szCs w:val="28"/>
-        </w:rPr>
-        <w:t xml:space="preserve"> </w:t>
-      </w:r>
-      <w:r>
-        <w:rPr>
-          <w:rFonts w:ascii="Times New Roman" w:hAnsi="Times New Roman" w:cs="Times New Roman"/>
-          <w:sz w:val="28"/>
-          <w:szCs w:val="28"/>
-        </w:rPr>
-        <w:t>рост людей. Таким образом, читаемость этих двух индексов не очень хороша. MRE и R2</w:t>
-      </w:r>
-      <w:r>
-        <w:rPr>
-          <w:rFonts w:ascii="Times New Roman" w:hAnsi="Times New Roman" w:cs="Times New Roman"/>
-          <w:sz w:val="28"/>
-          <w:szCs w:val="28"/>
-        </w:rPr>
-        <w:t xml:space="preserve"> </w:t>
-      </w:r>
-      <w:r>
-        <w:rPr>
-          <w:rFonts w:ascii="Times New Roman" w:hAnsi="Times New Roman" w:cs="Times New Roman"/>
-          <w:sz w:val="28"/>
-          <w:szCs w:val="28"/>
-        </w:rPr>
-        <w:t>обладают хорошей читабельностью. MRE-это процент, и чем он меньше, тем</w:t>
-      </w:r>
-      <w:r>
-        <w:rPr>
-          <w:rFonts w:ascii="Times New Roman" w:hAnsi="Times New Roman" w:cs="Times New Roman"/>
-          <w:sz w:val="28"/>
-          <w:szCs w:val="28"/>
-        </w:rPr>
-        <w:t xml:space="preserve"> </w:t>
-      </w:r>
-      <w:r>
-        <w:rPr>
-          <w:rFonts w:ascii="Times New Roman" w:hAnsi="Times New Roman" w:cs="Times New Roman"/>
-          <w:sz w:val="28"/>
-          <w:szCs w:val="28"/>
-        </w:rPr>
-        <w:t>меньше будет средняя относительная ошибка прогноза. Диапазон</w:t>
-      </w:r>
-      <w:r>
-        <w:rPr>
-          <w:rFonts w:ascii="Times New Roman" w:hAnsi="Times New Roman" w:cs="Times New Roman"/>
-          <w:sz w:val="28"/>
-          <w:szCs w:val="28"/>
-        </w:rPr>
-        <w:t xml:space="preserve"> </w:t>
-      </w:r>
-      <w:r>
-        <w:rPr>
-          <w:rFonts w:ascii="Times New Roman" w:hAnsi="Times New Roman" w:cs="Times New Roman"/>
-          <w:sz w:val="28"/>
-          <w:szCs w:val="28"/>
-        </w:rPr>
-        <w:t xml:space="preserve">R2 составляет от 0 до 1, и чем ближе к 1, тем выше точность </w:t>
+      <w:r>
+        <w:rPr>
+          <w:rFonts w:ascii="Times New Roman" w:hAnsi="Times New Roman" w:cs="Times New Roman"/>
+          <w:sz w:val="28"/>
+          <w:szCs w:val="28"/>
+        </w:rPr>
+        <w:t xml:space="preserve">для оценки результатов прогнозирования двух моделей алгоритмов в данной работе приняты среднеквадратичная ошибка (MSE), средняя абсолютная ошибка (MAE), средняя относительная ошибка (MRE) и коэффициент детерминации R2. В целом, поскольку RMSE и MAE меньше, результаты прогнозирования более точны. Но разные случаи обычно приводят к тому, что они имеют разные величины, такие как прогноз цен на жилье и рост людей. Таким образом, читаемость этих двух индексов не очень хороша. MRE и R2 обладают хорошей читабельностью. MRE-это процент, и чем он меньше, тем меньше будет средняя относительная ошибка прогноза. Диапазон R2 составляет от 0 до 1, и чем ближе к 1, тем выше точность </w:t>
       </w:r>
       <w:r>
         <w:rPr>
@@ -8437,10 +7735,8 @@
           <w:rFonts w:ascii="Times New Roman" w:hAnsi="Times New Roman" w:cs="Times New Roman"/>
           <w:sz w:val="28"/>
           <w:szCs w:val="28"/>
-          <w:lang w:val="en-US"/>
-        </w:rPr>
-      </w:pPr>
-      <w:bookmarkStart w:id="0" w:name="_GoBack"/>
+        </w:rPr>
+      </w:pPr>
       <w:r>
         <w:rPr>
           <w:rFonts w:ascii="Times New Roman" w:hAnsi="Times New Roman" w:cs="Times New Roman"/>
@@ -8491,6 +7787,2201 @@
           </wp:inline>
         </w:drawing>
       </w:r>
+    </w:p>
+    <w:p>
+      <w:pPr>
+        <w:rPr>
+          <w:rFonts w:ascii="Times New Roman" w:hAnsi="Times New Roman" w:cs="Times New Roman"/>
+          <w:sz w:val="28"/>
+          <w:szCs w:val="28"/>
+        </w:rPr>
+      </w:pPr>
+    </w:p>
+    <w:p>
+      <w:pPr>
+        <w:jc w:val="center"/>
+        <w:rPr>
+          <w:rFonts w:ascii="Times New Roman" w:hAnsi="Times New Roman" w:cs="Times New Roman"/>
+          <w:b/>
+          <w:sz w:val="28"/>
+          <w:szCs w:val="28"/>
+        </w:rPr>
+      </w:pPr>
+      <w:r>
+        <w:rPr>
+          <w:rFonts w:ascii="Times New Roman" w:hAnsi="Times New Roman" w:cs="Times New Roman"/>
+          <w:b/>
+          <w:sz w:val="28"/>
+          <w:szCs w:val="28"/>
+        </w:rPr>
+        <w:t>РЕЗУЛЬТАТ ПРОГНОЗИРОВАНИЯ И ОБСУЖДЕНИЕ</w:t>
+      </w:r>
+    </w:p>
+    <w:p>
+      <w:pPr>
+        <w:jc w:val="center"/>
+        <w:rPr>
+          <w:rFonts w:ascii="Times New Roman" w:hAnsi="Times New Roman" w:cs="Times New Roman"/>
+          <w:b/>
+          <w:sz w:val="28"/>
+          <w:szCs w:val="28"/>
+        </w:rPr>
+      </w:pPr>
+    </w:p>
+    <w:p>
+      <w:pPr>
+        <w:rPr>
+          <w:rFonts w:ascii="Times New Roman" w:hAnsi="Times New Roman" w:cs="Times New Roman"/>
+          <w:b/>
+          <w:sz w:val="28"/>
+          <w:szCs w:val="28"/>
+        </w:rPr>
+      </w:pPr>
+      <w:r>
+        <w:rPr>
+          <w:rFonts w:ascii="Times New Roman" w:hAnsi="Times New Roman" w:cs="Times New Roman"/>
+          <w:b/>
+          <w:sz w:val="28"/>
+          <w:szCs w:val="28"/>
+        </w:rPr>
+        <w:t xml:space="preserve">3.1 Определение параметров для </w:t>
+      </w:r>
+      <w:r>
+        <w:rPr>
+          <w:rFonts w:ascii="Times New Roman" w:hAnsi="Times New Roman" w:cs="Times New Roman"/>
+          <w:b/>
+          <w:sz w:val="28"/>
+          <w:szCs w:val="28"/>
+          <w:lang w:val="en-US"/>
+        </w:rPr>
+        <w:t>SVR</w:t>
+      </w:r>
+      <w:r>
+        <w:rPr>
+          <w:rFonts w:ascii="Times New Roman" w:hAnsi="Times New Roman" w:cs="Times New Roman"/>
+          <w:b/>
+          <w:sz w:val="28"/>
+          <w:szCs w:val="28"/>
+        </w:rPr>
+        <w:t xml:space="preserve"> и </w:t>
+      </w:r>
+      <w:r>
+        <w:rPr>
+          <w:rFonts w:ascii="Times New Roman" w:hAnsi="Times New Roman" w:cs="Times New Roman"/>
+          <w:b/>
+          <w:sz w:val="28"/>
+          <w:szCs w:val="28"/>
+          <w:lang w:val="en-US"/>
+        </w:rPr>
+        <w:t>BPNN</w:t>
+      </w:r>
+    </w:p>
+    <w:p>
+      <w:pPr>
+        <w:rPr>
+          <w:rFonts w:ascii="Times New Roman" w:hAnsi="Times New Roman" w:cs="Times New Roman"/>
+          <w:sz w:val="28"/>
+          <w:szCs w:val="28"/>
+        </w:rPr>
+      </w:pPr>
+      <w:r>
+        <w:rPr>
+          <w:rFonts w:ascii="Times New Roman" w:hAnsi="Times New Roman" w:cs="Times New Roman"/>
+          <w:sz w:val="28"/>
+          <w:szCs w:val="28"/>
+        </w:rPr>
+        <w:t>Для определения соответствующих значений параметров SVR и</w:t>
+      </w:r>
+      <w:r>
+        <w:rPr>
+          <w:rFonts w:ascii="Times New Roman" w:hAnsi="Times New Roman" w:cs="Times New Roman"/>
+          <w:sz w:val="28"/>
+          <w:szCs w:val="28"/>
+        </w:rPr>
+        <w:t xml:space="preserve"> </w:t>
+      </w:r>
+      <w:r>
+        <w:rPr>
+          <w:rFonts w:ascii="Times New Roman" w:hAnsi="Times New Roman" w:cs="Times New Roman"/>
+          <w:sz w:val="28"/>
+          <w:szCs w:val="28"/>
+        </w:rPr>
+        <w:t xml:space="preserve">BPNN, принимая данные цикла модели BORC с использованием R141b для </w:t>
+      </w:r>
+      <w:r>
+        <w:rPr>
+          <w:rFonts w:ascii="Times New Roman" w:hAnsi="Times New Roman" w:cs="Times New Roman"/>
+          <w:sz w:val="28"/>
+          <w:szCs w:val="28"/>
+        </w:rPr>
+        <w:t>т</w:t>
+      </w:r>
+      <w:r>
+        <w:rPr>
+          <w:rFonts w:ascii="Times New Roman" w:hAnsi="Times New Roman" w:cs="Times New Roman"/>
+          <w:sz w:val="28"/>
+          <w:szCs w:val="28"/>
+        </w:rPr>
+        <w:t>естирования,</w:t>
+      </w:r>
+      <w:r>
+        <w:rPr>
+          <w:rFonts w:ascii="Times New Roman" w:hAnsi="Times New Roman" w:cs="Times New Roman"/>
+          <w:sz w:val="28"/>
+          <w:szCs w:val="28"/>
+        </w:rPr>
+        <w:t xml:space="preserve"> </w:t>
+      </w:r>
+      <w:r>
+        <w:rPr>
+          <w:rFonts w:ascii="Times New Roman" w:hAnsi="Times New Roman" w:cs="Times New Roman"/>
+          <w:sz w:val="28"/>
+          <w:szCs w:val="28"/>
+        </w:rPr>
+        <w:t>входными значениями являются давление испарения, температура источника тепла, температура уплотнения, степень перегрева, степень переохлаждения и</w:t>
+      </w:r>
+      <w:r>
+        <w:rPr>
+          <w:rFonts w:ascii="Times New Roman" w:hAnsi="Times New Roman" w:cs="Times New Roman"/>
+          <w:sz w:val="28"/>
+          <w:szCs w:val="28"/>
+        </w:rPr>
+        <w:t xml:space="preserve"> </w:t>
+      </w:r>
+      <w:r>
+        <w:rPr>
+          <w:rFonts w:ascii="Times New Roman" w:hAnsi="Times New Roman" w:cs="Times New Roman"/>
+          <w:sz w:val="28"/>
+          <w:szCs w:val="28"/>
+        </w:rPr>
+        <w:t>температура точки сжатия в испарителе, а выходными значениями являются</w:t>
+      </w:r>
+      <w:r>
+        <w:rPr>
+          <w:rFonts w:ascii="Times New Roman" w:hAnsi="Times New Roman" w:cs="Times New Roman"/>
+          <w:sz w:val="28"/>
+          <w:szCs w:val="28"/>
+        </w:rPr>
+        <w:t xml:space="preserve"> </w:t>
+      </w:r>
+      <w:r>
+        <w:rPr>
+          <w:rFonts w:ascii="Times New Roman" w:hAnsi="Times New Roman" w:cs="Times New Roman"/>
+          <w:sz w:val="28"/>
+          <w:szCs w:val="28"/>
+        </w:rPr>
+        <w:t xml:space="preserve">тепловая эффективность и </w:t>
+      </w:r>
+      <w:proofErr w:type="spellStart"/>
+      <w:r>
+        <w:rPr>
+          <w:rFonts w:ascii="Times New Roman" w:hAnsi="Times New Roman" w:cs="Times New Roman"/>
+          <w:sz w:val="28"/>
+          <w:szCs w:val="28"/>
+        </w:rPr>
+        <w:t>эксергетическая</w:t>
+      </w:r>
+      <w:proofErr w:type="spellEnd"/>
+      <w:r>
+        <w:rPr>
+          <w:rFonts w:ascii="Times New Roman" w:hAnsi="Times New Roman" w:cs="Times New Roman"/>
+          <w:sz w:val="28"/>
+          <w:szCs w:val="28"/>
+        </w:rPr>
+        <w:t xml:space="preserve"> эффективность. В его базе данных 40 000 групп</w:t>
+      </w:r>
+      <w:r>
+        <w:rPr>
+          <w:rFonts w:ascii="Times New Roman" w:hAnsi="Times New Roman" w:cs="Times New Roman"/>
+          <w:sz w:val="28"/>
+          <w:szCs w:val="28"/>
+        </w:rPr>
+        <w:t xml:space="preserve"> </w:t>
+      </w:r>
+      <w:r>
+        <w:rPr>
+          <w:rFonts w:ascii="Times New Roman" w:hAnsi="Times New Roman" w:cs="Times New Roman"/>
+          <w:sz w:val="28"/>
+          <w:szCs w:val="28"/>
+        </w:rPr>
+        <w:t>данных(BORC с использованием R141b) случайным образом выбираются в качестве обучающего набора,</w:t>
+      </w:r>
+      <w:r>
+        <w:rPr>
+          <w:rFonts w:ascii="Times New Roman" w:hAnsi="Times New Roman" w:cs="Times New Roman"/>
+          <w:sz w:val="28"/>
+          <w:szCs w:val="28"/>
+        </w:rPr>
+        <w:t xml:space="preserve"> </w:t>
+      </w:r>
+      <w:r>
+        <w:rPr>
+          <w:rFonts w:ascii="Times New Roman" w:hAnsi="Times New Roman" w:cs="Times New Roman"/>
+          <w:sz w:val="28"/>
+          <w:szCs w:val="28"/>
+        </w:rPr>
+        <w:t>а 100 групп данных(BORC с использованием R141b) являются тестовым набором для проведения</w:t>
+      </w:r>
+      <w:r>
+        <w:rPr>
+          <w:rFonts w:ascii="Times New Roman" w:hAnsi="Times New Roman" w:cs="Times New Roman"/>
+          <w:sz w:val="28"/>
+          <w:szCs w:val="28"/>
+        </w:rPr>
+        <w:t xml:space="preserve"> </w:t>
+      </w:r>
+      <w:r>
+        <w:rPr>
+          <w:rFonts w:ascii="Times New Roman" w:hAnsi="Times New Roman" w:cs="Times New Roman"/>
+          <w:sz w:val="28"/>
+          <w:szCs w:val="28"/>
+        </w:rPr>
+        <w:t>анализ ошибок результатов прогнозирования. Конкретный метод заключается в</w:t>
+      </w:r>
+      <w:r>
+        <w:rPr>
+          <w:rFonts w:ascii="Times New Roman" w:hAnsi="Times New Roman" w:cs="Times New Roman"/>
+          <w:sz w:val="28"/>
+          <w:szCs w:val="28"/>
+        </w:rPr>
+        <w:t xml:space="preserve"> </w:t>
+      </w:r>
+      <w:r>
+        <w:rPr>
+          <w:rFonts w:ascii="Times New Roman" w:hAnsi="Times New Roman" w:cs="Times New Roman"/>
+          <w:sz w:val="28"/>
+          <w:szCs w:val="28"/>
+        </w:rPr>
+        <w:t>следующем.</w:t>
+      </w:r>
+    </w:p>
+    <w:p>
+      <w:pPr>
+        <w:rPr>
+          <w:rFonts w:ascii="Times New Roman" w:hAnsi="Times New Roman" w:cs="Times New Roman"/>
+          <w:sz w:val="28"/>
+          <w:szCs w:val="28"/>
+        </w:rPr>
+      </w:pPr>
+    </w:p>
+    <w:p>
+      <w:pPr>
+        <w:rPr>
+          <w:rFonts w:ascii="Times New Roman" w:hAnsi="Times New Roman" w:cs="Times New Roman"/>
+          <w:b/>
+          <w:sz w:val="28"/>
+          <w:szCs w:val="28"/>
+        </w:rPr>
+      </w:pPr>
+      <w:r>
+        <w:rPr>
+          <w:rFonts w:ascii="Times New Roman" w:hAnsi="Times New Roman" w:cs="Times New Roman"/>
+          <w:b/>
+          <w:sz w:val="28"/>
+          <w:szCs w:val="28"/>
+        </w:rPr>
+        <w:t>3.1.1 Определение функции ядра и эпсилона SVR</w:t>
+      </w:r>
+    </w:p>
+    <w:p>
+      <w:pPr>
+        <w:rPr>
+          <w:rFonts w:ascii="Times New Roman" w:hAnsi="Times New Roman" w:cs="Times New Roman"/>
+          <w:sz w:val="28"/>
+          <w:szCs w:val="28"/>
+        </w:rPr>
+      </w:pPr>
+      <w:r>
+        <w:rPr>
+          <w:rFonts w:ascii="Times New Roman" w:hAnsi="Times New Roman" w:cs="Times New Roman"/>
+          <w:sz w:val="28"/>
+          <w:szCs w:val="28"/>
+        </w:rPr>
+        <w:t>Общие функции ядра SVR включают радиальную базисную функцию</w:t>
+      </w:r>
+      <w:r>
+        <w:rPr>
+          <w:rFonts w:ascii="Times New Roman" w:hAnsi="Times New Roman" w:cs="Times New Roman"/>
+          <w:sz w:val="28"/>
+          <w:szCs w:val="28"/>
+        </w:rPr>
+        <w:t xml:space="preserve"> </w:t>
+      </w:r>
+      <w:r>
+        <w:rPr>
+          <w:rFonts w:ascii="Times New Roman" w:hAnsi="Times New Roman" w:cs="Times New Roman"/>
+          <w:sz w:val="28"/>
+          <w:szCs w:val="28"/>
+        </w:rPr>
+        <w:t xml:space="preserve">(RBF), линейную функцию и </w:t>
+      </w:r>
+      <w:proofErr w:type="gramStart"/>
+      <w:r>
+        <w:rPr>
+          <w:rFonts w:ascii="Times New Roman" w:hAnsi="Times New Roman" w:cs="Times New Roman"/>
+          <w:sz w:val="28"/>
+          <w:szCs w:val="28"/>
+        </w:rPr>
+        <w:t>поли-функции</w:t>
+      </w:r>
+      <w:proofErr w:type="gramEnd"/>
+      <w:r>
+        <w:rPr>
+          <w:rFonts w:ascii="Times New Roman" w:hAnsi="Times New Roman" w:cs="Times New Roman"/>
+          <w:sz w:val="28"/>
+          <w:szCs w:val="28"/>
+        </w:rPr>
+        <w:t>. Эпсилон имеет значение по умолчанию</w:t>
+      </w:r>
+      <w:r>
+        <w:rPr>
+          <w:rFonts w:ascii="Times New Roman" w:hAnsi="Times New Roman" w:cs="Times New Roman"/>
+          <w:sz w:val="28"/>
+          <w:szCs w:val="28"/>
+        </w:rPr>
+        <w:t xml:space="preserve"> </w:t>
+      </w:r>
+      <w:r>
+        <w:rPr>
+          <w:rFonts w:ascii="Times New Roman" w:hAnsi="Times New Roman" w:cs="Times New Roman"/>
+          <w:sz w:val="28"/>
+          <w:szCs w:val="28"/>
+        </w:rPr>
+        <w:t>0,1, которое в данном исследовании устанавливается в диапазоне от 0,01 до 0,11. Для трех функций</w:t>
+      </w:r>
+      <w:r>
+        <w:rPr>
+          <w:rFonts w:ascii="Times New Roman" w:hAnsi="Times New Roman" w:cs="Times New Roman"/>
+          <w:sz w:val="28"/>
+          <w:szCs w:val="28"/>
+        </w:rPr>
+        <w:t xml:space="preserve"> </w:t>
+      </w:r>
+      <w:r>
+        <w:rPr>
+          <w:rFonts w:ascii="Times New Roman" w:hAnsi="Times New Roman" w:cs="Times New Roman"/>
+          <w:sz w:val="28"/>
+          <w:szCs w:val="28"/>
+        </w:rPr>
+        <w:t xml:space="preserve">ядра (эпсилон = 0,01) ошибки прогнозирования </w:t>
+      </w:r>
+      <w:r>
+        <w:rPr>
+          <w:rFonts w:ascii="Times New Roman" w:hAnsi="Times New Roman" w:cs="Times New Roman"/>
+          <w:sz w:val="28"/>
+          <w:szCs w:val="28"/>
+        </w:rPr>
+        <w:t>т</w:t>
+      </w:r>
+      <w:r>
+        <w:rPr>
+          <w:rFonts w:ascii="Times New Roman" w:hAnsi="Times New Roman" w:cs="Times New Roman"/>
+          <w:sz w:val="28"/>
+          <w:szCs w:val="28"/>
+        </w:rPr>
+        <w:t xml:space="preserve">епловой эффективности и </w:t>
+      </w:r>
+      <w:proofErr w:type="spellStart"/>
+      <w:r>
+        <w:rPr>
+          <w:rFonts w:ascii="Times New Roman" w:hAnsi="Times New Roman" w:cs="Times New Roman"/>
+          <w:sz w:val="28"/>
+          <w:szCs w:val="28"/>
+        </w:rPr>
+        <w:t>эксергетической</w:t>
+      </w:r>
+      <w:proofErr w:type="spellEnd"/>
+      <w:r>
+        <w:rPr>
+          <w:rFonts w:ascii="Times New Roman" w:hAnsi="Times New Roman" w:cs="Times New Roman"/>
+          <w:sz w:val="28"/>
+          <w:szCs w:val="28"/>
+        </w:rPr>
+        <w:t xml:space="preserve"> эффективности приведены в </w:t>
+      </w:r>
+      <w:r>
+        <w:rPr>
+          <w:rFonts w:ascii="Times New Roman" w:hAnsi="Times New Roman" w:cs="Times New Roman"/>
+          <w:sz w:val="28"/>
+          <w:szCs w:val="28"/>
+        </w:rPr>
+        <w:lastRenderedPageBreak/>
+        <w:t>таблице 3. Видно,</w:t>
+      </w:r>
+      <w:r>
+        <w:rPr>
+          <w:rFonts w:ascii="Times New Roman" w:hAnsi="Times New Roman" w:cs="Times New Roman"/>
+          <w:sz w:val="28"/>
+          <w:szCs w:val="28"/>
+        </w:rPr>
+        <w:t xml:space="preserve"> </w:t>
+      </w:r>
+      <w:r>
+        <w:rPr>
+          <w:rFonts w:ascii="Times New Roman" w:hAnsi="Times New Roman" w:cs="Times New Roman"/>
+          <w:sz w:val="28"/>
+          <w:szCs w:val="28"/>
+        </w:rPr>
+        <w:t>что модель SVR с функцией ядра RBF является лучшей, поэтому в данной статье</w:t>
+      </w:r>
+      <w:r>
+        <w:rPr>
+          <w:rFonts w:ascii="Times New Roman" w:hAnsi="Times New Roman" w:cs="Times New Roman"/>
+          <w:sz w:val="28"/>
+          <w:szCs w:val="28"/>
+        </w:rPr>
+        <w:t xml:space="preserve"> </w:t>
+      </w:r>
+      <w:r>
+        <w:rPr>
+          <w:rFonts w:ascii="Times New Roman" w:hAnsi="Times New Roman" w:cs="Times New Roman"/>
+          <w:sz w:val="28"/>
+          <w:szCs w:val="28"/>
+        </w:rPr>
+        <w:t>выбрана функция ядра RBF. В соответствии с моделью SVR с</w:t>
+      </w:r>
+      <w:r>
+        <w:rPr>
+          <w:rFonts w:ascii="Times New Roman" w:hAnsi="Times New Roman" w:cs="Times New Roman"/>
+          <w:sz w:val="28"/>
+          <w:szCs w:val="28"/>
+        </w:rPr>
+        <w:t xml:space="preserve"> </w:t>
+      </w:r>
+      <w:r>
+        <w:rPr>
+          <w:rFonts w:ascii="Times New Roman" w:hAnsi="Times New Roman" w:cs="Times New Roman"/>
+          <w:sz w:val="28"/>
+          <w:szCs w:val="28"/>
+        </w:rPr>
+        <w:t>функцией ядра RBF для получения</w:t>
+      </w:r>
+      <w:r>
+        <w:rPr>
+          <w:rFonts w:ascii="Times New Roman" w:hAnsi="Times New Roman" w:cs="Times New Roman"/>
+          <w:sz w:val="28"/>
+          <w:szCs w:val="28"/>
+        </w:rPr>
+        <w:t xml:space="preserve"> </w:t>
+      </w:r>
+      <w:r>
+        <w:rPr>
+          <w:rFonts w:ascii="Times New Roman" w:hAnsi="Times New Roman" w:cs="Times New Roman"/>
+          <w:sz w:val="28"/>
+          <w:szCs w:val="28"/>
+        </w:rPr>
+        <w:t xml:space="preserve">соответствующие результаты прогнозирования тепловой и </w:t>
+      </w:r>
+      <w:proofErr w:type="spellStart"/>
+      <w:r>
+        <w:rPr>
+          <w:rFonts w:ascii="Times New Roman" w:hAnsi="Times New Roman" w:cs="Times New Roman"/>
+          <w:sz w:val="28"/>
+          <w:szCs w:val="28"/>
+        </w:rPr>
+        <w:t>эксергетической</w:t>
+      </w:r>
+      <w:proofErr w:type="spellEnd"/>
+      <w:r>
+        <w:rPr>
+          <w:rFonts w:ascii="Times New Roman" w:hAnsi="Times New Roman" w:cs="Times New Roman"/>
+          <w:sz w:val="28"/>
+          <w:szCs w:val="28"/>
+        </w:rPr>
+        <w:t xml:space="preserve"> эффективности, которые</w:t>
+      </w:r>
+      <w:r>
+        <w:rPr>
+          <w:rFonts w:ascii="Times New Roman" w:hAnsi="Times New Roman" w:cs="Times New Roman"/>
+          <w:sz w:val="28"/>
+          <w:szCs w:val="28"/>
+        </w:rPr>
+        <w:t xml:space="preserve"> </w:t>
+      </w:r>
+      <w:r>
+        <w:rPr>
+          <w:rFonts w:ascii="Times New Roman" w:hAnsi="Times New Roman" w:cs="Times New Roman"/>
+          <w:sz w:val="28"/>
+          <w:szCs w:val="28"/>
+        </w:rPr>
+        <w:t>показаны на рис. 8, и конкретные значения погрешности приведены в таблице 4</w:t>
+      </w:r>
+      <w:r>
+        <w:rPr>
+          <w:rFonts w:ascii="Times New Roman" w:hAnsi="Times New Roman" w:cs="Times New Roman"/>
+          <w:sz w:val="28"/>
+          <w:szCs w:val="28"/>
+        </w:rPr>
+        <w:t>.</w:t>
+      </w:r>
+    </w:p>
+    <w:p>
+      <w:pPr>
+        <w:rPr>
+          <w:rFonts w:ascii="Times New Roman" w:hAnsi="Times New Roman" w:cs="Times New Roman"/>
+          <w:sz w:val="28"/>
+          <w:szCs w:val="28"/>
+        </w:rPr>
+      </w:pPr>
+      <w:r>
+        <w:rPr>
+          <w:rFonts w:ascii="Times New Roman" w:hAnsi="Times New Roman" w:cs="Times New Roman"/>
+          <w:noProof/>
+          <w:sz w:val="28"/>
+          <w:szCs w:val="28"/>
+          <w:lang w:eastAsia="ru-RU"/>
+        </w:rPr>
+        <w:drawing>
+          <wp:inline distT="0" distB="0" distL="0" distR="0">
+            <wp:extent cx="5115639" cy="7220958"/>
+            <wp:effectExtent l="0" t="0" r="8890" b="0"/>
+            <wp:docPr id="25" name="Рисунок 25"/>
+            <wp:cNvGraphicFramePr>
+              <a:graphicFrameLocks xmlns:a="http://schemas.openxmlformats.org/drawingml/2006/main" noChangeAspect="1"/>
+            </wp:cNvGraphicFramePr>
+            <a:graphic xmlns:a="http://schemas.openxmlformats.org/drawingml/2006/main">
+              <a:graphicData uri="http://schemas.openxmlformats.org/drawingml/2006/picture">
+                <pic:pic xmlns:pic="http://schemas.openxmlformats.org/drawingml/2006/picture">
+                  <pic:nvPicPr>
+                    <pic:cNvPr id="0" name="Снимок.PNG"/>
+                    <pic:cNvPicPr/>
+                  </pic:nvPicPr>
+                  <pic:blipFill>
+                    <a:blip r:embed="rId29">
+                      <a:extLst>
+                        <a:ext uri="{28A0092B-C50C-407E-A947-70E740481C1C}">
+                          <a14:useLocalDpi xmlns:a14="http://schemas.microsoft.com/office/drawing/2010/main" val="0"/>
+                        </a:ext>
+                      </a:extLst>
+                    </a:blip>
+                    <a:stretch>
+                      <a:fillRect/>
+                    </a:stretch>
+                  </pic:blipFill>
+                  <pic:spPr>
+                    <a:xfrm>
+                      <a:off x="0" y="0"/>
+                      <a:ext cx="5115639" cy="7220958"/>
+                    </a:xfrm>
+                    <a:prstGeom prst="rect">
+                      <a:avLst/>
+                    </a:prstGeom>
+                  </pic:spPr>
+                </pic:pic>
+              </a:graphicData>
+            </a:graphic>
+          </wp:inline>
+        </w:drawing>
+      </w:r>
+    </w:p>
+    <w:p>
+      <w:pPr>
+        <w:rPr>
+          <w:rFonts w:ascii="Times New Roman" w:hAnsi="Times New Roman" w:cs="Times New Roman"/>
+          <w:sz w:val="28"/>
+          <w:szCs w:val="28"/>
+        </w:rPr>
+      </w:pPr>
+      <w:r>
+        <w:rPr>
+          <w:rFonts w:ascii="Times New Roman" w:hAnsi="Times New Roman" w:cs="Times New Roman"/>
+          <w:sz w:val="28"/>
+          <w:szCs w:val="28"/>
+        </w:rPr>
+        <w:lastRenderedPageBreak/>
+        <w:t>Из рисунка видно, что MAE, MRE и MSE</w:t>
+      </w:r>
+      <w:r>
+        <w:rPr>
+          <w:rFonts w:ascii="Times New Roman" w:hAnsi="Times New Roman" w:cs="Times New Roman"/>
+          <w:sz w:val="28"/>
+          <w:szCs w:val="28"/>
+        </w:rPr>
+        <w:t xml:space="preserve"> </w:t>
+      </w:r>
+      <w:r>
+        <w:rPr>
+          <w:rFonts w:ascii="Times New Roman" w:hAnsi="Times New Roman" w:cs="Times New Roman"/>
+          <w:sz w:val="28"/>
+          <w:szCs w:val="28"/>
+        </w:rPr>
+        <w:t xml:space="preserve">результатов прогнозирования тепловой и </w:t>
+      </w:r>
+      <w:proofErr w:type="spellStart"/>
+      <w:r>
+        <w:rPr>
+          <w:rFonts w:ascii="Times New Roman" w:hAnsi="Times New Roman" w:cs="Times New Roman"/>
+          <w:sz w:val="28"/>
+          <w:szCs w:val="28"/>
+        </w:rPr>
+        <w:t>эксергетической</w:t>
+      </w:r>
+      <w:proofErr w:type="spellEnd"/>
+      <w:r>
+        <w:rPr>
+          <w:rFonts w:ascii="Times New Roman" w:hAnsi="Times New Roman" w:cs="Times New Roman"/>
+          <w:sz w:val="28"/>
+          <w:szCs w:val="28"/>
+        </w:rPr>
+        <w:t xml:space="preserve"> эффективности уменьшаются с уменьшением</w:t>
+      </w:r>
+      <w:r>
+        <w:rPr>
+          <w:rFonts w:ascii="Times New Roman" w:hAnsi="Times New Roman" w:cs="Times New Roman"/>
+          <w:sz w:val="28"/>
+          <w:szCs w:val="28"/>
+        </w:rPr>
+        <w:t xml:space="preserve"> </w:t>
+      </w:r>
+      <w:r>
+        <w:rPr>
+          <w:rFonts w:ascii="Times New Roman" w:hAnsi="Times New Roman" w:cs="Times New Roman"/>
+          <w:sz w:val="28"/>
+          <w:szCs w:val="28"/>
+        </w:rPr>
+        <w:t>эпсилона, и изменение относительно очевидно. R2 увеличивается с</w:t>
+      </w:r>
+      <w:r>
+        <w:rPr>
+          <w:rFonts w:ascii="Times New Roman" w:hAnsi="Times New Roman" w:cs="Times New Roman"/>
+          <w:sz w:val="28"/>
+          <w:szCs w:val="28"/>
+        </w:rPr>
+        <w:t xml:space="preserve"> </w:t>
+      </w:r>
+      <w:r>
+        <w:rPr>
+          <w:rFonts w:ascii="Times New Roman" w:hAnsi="Times New Roman" w:cs="Times New Roman"/>
+          <w:sz w:val="28"/>
+          <w:szCs w:val="28"/>
+        </w:rPr>
+        <w:t xml:space="preserve">уменьшением эпсилона, но не слишком сильно. Когда эпсилон </w:t>
+      </w:r>
+      <w:proofErr w:type="gramStart"/>
+      <w:r>
+        <w:rPr>
+          <w:rFonts w:ascii="Times New Roman" w:hAnsi="Times New Roman" w:cs="Times New Roman"/>
+          <w:sz w:val="28"/>
+          <w:szCs w:val="28"/>
+        </w:rPr>
+        <w:t>установлен</w:t>
+      </w:r>
+      <w:proofErr w:type="gramEnd"/>
+      <w:r>
+        <w:rPr>
+          <w:rFonts w:ascii="Times New Roman" w:hAnsi="Times New Roman" w:cs="Times New Roman"/>
+          <w:sz w:val="28"/>
+          <w:szCs w:val="28"/>
+        </w:rPr>
+        <w:t xml:space="preserve"> равным 0,01, ошибка предсказания SVR является наименьшей. Следует отметить, что когда</w:t>
+      </w:r>
+      <w:r>
+        <w:rPr>
+          <w:rFonts w:ascii="Times New Roman" w:hAnsi="Times New Roman" w:cs="Times New Roman"/>
+          <w:sz w:val="28"/>
+          <w:szCs w:val="28"/>
+        </w:rPr>
+        <w:t xml:space="preserve"> </w:t>
+      </w:r>
+      <w:r>
+        <w:rPr>
+          <w:rFonts w:ascii="Times New Roman" w:hAnsi="Times New Roman" w:cs="Times New Roman"/>
+          <w:sz w:val="28"/>
+          <w:szCs w:val="28"/>
+        </w:rPr>
+        <w:t>эпсилон продолжает принимать значение меньше 0,01,</w:t>
+      </w:r>
+      <w:r>
+        <w:rPr>
+          <w:rFonts w:ascii="Times New Roman" w:hAnsi="Times New Roman" w:cs="Times New Roman"/>
+          <w:sz w:val="28"/>
+          <w:szCs w:val="28"/>
+        </w:rPr>
+        <w:t xml:space="preserve"> </w:t>
+      </w:r>
+      <w:r>
+        <w:rPr>
+          <w:rFonts w:ascii="Times New Roman" w:hAnsi="Times New Roman" w:cs="Times New Roman"/>
+          <w:sz w:val="28"/>
+          <w:szCs w:val="28"/>
+        </w:rPr>
+        <w:t>ошибка прогнозирования SVR будет продолжать уменьшаться, но изменение очень мало</w:t>
+      </w:r>
+      <w:r>
+        <w:rPr>
+          <w:rFonts w:ascii="Times New Roman" w:hAnsi="Times New Roman" w:cs="Times New Roman"/>
+          <w:sz w:val="28"/>
+          <w:szCs w:val="28"/>
+        </w:rPr>
+        <w:t xml:space="preserve"> </w:t>
+      </w:r>
+      <w:r>
+        <w:rPr>
+          <w:rFonts w:ascii="Times New Roman" w:hAnsi="Times New Roman" w:cs="Times New Roman"/>
+          <w:sz w:val="28"/>
+          <w:szCs w:val="28"/>
+        </w:rPr>
+        <w:t>и время обучения значительно увеличивается. Поэтому более уместно выбрать 0,01 для эпсилона</w:t>
+      </w:r>
+      <w:r>
+        <w:rPr>
+          <w:rFonts w:ascii="Times New Roman" w:hAnsi="Times New Roman" w:cs="Times New Roman"/>
+          <w:sz w:val="28"/>
+          <w:szCs w:val="28"/>
+        </w:rPr>
+        <w:t>.</w:t>
+      </w:r>
+    </w:p>
+    <w:p>
+      <w:pPr>
+        <w:rPr>
+          <w:rFonts w:ascii="Times New Roman" w:hAnsi="Times New Roman" w:cs="Times New Roman"/>
+          <w:sz w:val="28"/>
+          <w:szCs w:val="28"/>
+        </w:rPr>
+      </w:pPr>
+      <w:r>
+        <w:rPr>
+          <w:rFonts w:ascii="Times New Roman" w:hAnsi="Times New Roman" w:cs="Times New Roman"/>
+          <w:sz w:val="28"/>
+          <w:szCs w:val="28"/>
+        </w:rPr>
+        <w:t>Поэтому в данном исследовании функция ядра модели SVR является</w:t>
+      </w:r>
+      <w:r>
+        <w:rPr>
+          <w:rFonts w:ascii="Times New Roman" w:hAnsi="Times New Roman" w:cs="Times New Roman"/>
+          <w:sz w:val="28"/>
+          <w:szCs w:val="28"/>
+        </w:rPr>
+        <w:t xml:space="preserve"> </w:t>
+      </w:r>
+      <w:r>
+        <w:rPr>
+          <w:rFonts w:ascii="Times New Roman" w:hAnsi="Times New Roman" w:cs="Times New Roman"/>
+          <w:sz w:val="28"/>
+          <w:szCs w:val="28"/>
+        </w:rPr>
+        <w:t>функцией ядра RBF, значение эпсилона равно 0,01. И его результаты прогнозирования</w:t>
+      </w:r>
+      <w:r>
+        <w:rPr>
+          <w:rFonts w:ascii="Times New Roman" w:hAnsi="Times New Roman" w:cs="Times New Roman"/>
+          <w:sz w:val="28"/>
+          <w:szCs w:val="28"/>
+        </w:rPr>
+        <w:t xml:space="preserve"> </w:t>
+      </w:r>
+      <w:r>
+        <w:rPr>
+          <w:rFonts w:ascii="Times New Roman" w:hAnsi="Times New Roman" w:cs="Times New Roman"/>
+          <w:sz w:val="28"/>
+          <w:szCs w:val="28"/>
+        </w:rPr>
+        <w:t xml:space="preserve">тепловой эффективности и </w:t>
+      </w:r>
+      <w:proofErr w:type="spellStart"/>
+      <w:r>
+        <w:rPr>
+          <w:rFonts w:ascii="Times New Roman" w:hAnsi="Times New Roman" w:cs="Times New Roman"/>
+          <w:sz w:val="28"/>
+          <w:szCs w:val="28"/>
+        </w:rPr>
+        <w:t>эксергетической</w:t>
+      </w:r>
+      <w:proofErr w:type="spellEnd"/>
+      <w:r>
+        <w:rPr>
+          <w:rFonts w:ascii="Times New Roman" w:hAnsi="Times New Roman" w:cs="Times New Roman"/>
+          <w:sz w:val="28"/>
+          <w:szCs w:val="28"/>
+        </w:rPr>
+        <w:t xml:space="preserve"> эффективности БОРК с использованием R141b</w:t>
+      </w:r>
+      <w:r>
+        <w:rPr>
+          <w:rFonts w:ascii="Times New Roman" w:hAnsi="Times New Roman" w:cs="Times New Roman"/>
+          <w:sz w:val="28"/>
+          <w:szCs w:val="28"/>
+        </w:rPr>
+        <w:t xml:space="preserve"> </w:t>
+      </w:r>
+      <w:r>
+        <w:rPr>
+          <w:rFonts w:ascii="Times New Roman" w:hAnsi="Times New Roman" w:cs="Times New Roman"/>
+          <w:sz w:val="28"/>
+          <w:szCs w:val="28"/>
+        </w:rPr>
+        <w:t>показаны на рис. 9.</w:t>
+      </w:r>
+    </w:p>
+    <w:p>
+      <w:pPr>
+        <w:rPr>
+          <w:rFonts w:ascii="Times New Roman" w:hAnsi="Times New Roman" w:cs="Times New Roman"/>
+          <w:sz w:val="28"/>
+          <w:szCs w:val="28"/>
+        </w:rPr>
+      </w:pPr>
+      <w:r>
+        <w:rPr>
+          <w:rFonts w:ascii="Times New Roman" w:hAnsi="Times New Roman" w:cs="Times New Roman"/>
+          <w:noProof/>
+          <w:sz w:val="28"/>
+          <w:szCs w:val="28"/>
+          <w:lang w:eastAsia="ru-RU"/>
+        </w:rPr>
+        <w:drawing>
+          <wp:inline distT="0" distB="0" distL="0" distR="0">
+            <wp:extent cx="5940425" cy="1212215"/>
+            <wp:effectExtent l="0" t="0" r="3175" b="6985"/>
+            <wp:docPr id="26" name="Рисунок 26"/>
+            <wp:cNvGraphicFramePr>
+              <a:graphicFrameLocks xmlns:a="http://schemas.openxmlformats.org/drawingml/2006/main" noChangeAspect="1"/>
+            </wp:cNvGraphicFramePr>
+            <a:graphic xmlns:a="http://schemas.openxmlformats.org/drawingml/2006/main">
+              <a:graphicData uri="http://schemas.openxmlformats.org/drawingml/2006/picture">
+                <pic:pic xmlns:pic="http://schemas.openxmlformats.org/drawingml/2006/picture">
+                  <pic:nvPicPr>
+                    <pic:cNvPr id="0" name="Снимок2.PNG"/>
+                    <pic:cNvPicPr/>
+                  </pic:nvPicPr>
+                  <pic:blipFill>
+                    <a:blip r:embed="rId30">
+                      <a:extLst>
+                        <a:ext uri="{28A0092B-C50C-407E-A947-70E740481C1C}">
+                          <a14:useLocalDpi xmlns:a14="http://schemas.microsoft.com/office/drawing/2010/main" val="0"/>
+                        </a:ext>
+                      </a:extLst>
+                    </a:blip>
+                    <a:stretch>
+                      <a:fillRect/>
+                    </a:stretch>
+                  </pic:blipFill>
+                  <pic:spPr>
+                    <a:xfrm>
+                      <a:off x="0" y="0"/>
+                      <a:ext cx="5940425" cy="1212215"/>
+                    </a:xfrm>
+                    <a:prstGeom prst="rect">
+                      <a:avLst/>
+                    </a:prstGeom>
+                  </pic:spPr>
+                </pic:pic>
+              </a:graphicData>
+            </a:graphic>
+          </wp:inline>
+        </w:drawing>
+      </w:r>
+    </w:p>
+    <w:p>
+      <w:pPr>
+        <w:rPr>
+          <w:rFonts w:ascii="Times New Roman" w:hAnsi="Times New Roman" w:cs="Times New Roman"/>
+          <w:b/>
+          <w:sz w:val="28"/>
+          <w:szCs w:val="28"/>
+        </w:rPr>
+      </w:pPr>
+    </w:p>
+    <w:p>
+      <w:pPr>
+        <w:rPr>
+          <w:rFonts w:ascii="Times New Roman" w:hAnsi="Times New Roman" w:cs="Times New Roman"/>
+          <w:b/>
+          <w:sz w:val="28"/>
+          <w:szCs w:val="28"/>
+        </w:rPr>
+      </w:pPr>
+      <w:r>
+        <w:rPr>
+          <w:rFonts w:ascii="Times New Roman" w:hAnsi="Times New Roman" w:cs="Times New Roman"/>
+          <w:b/>
+          <w:sz w:val="28"/>
+          <w:szCs w:val="28"/>
+        </w:rPr>
+        <w:t>3.1.2 Определение скорости обучения и скрытых нейронов BPNN</w:t>
+      </w:r>
+    </w:p>
+    <w:p>
+      <w:pPr>
+        <w:rPr>
+          <w:rFonts w:ascii="Times New Roman" w:hAnsi="Times New Roman" w:cs="Times New Roman"/>
+          <w:sz w:val="28"/>
+          <w:szCs w:val="28"/>
+        </w:rPr>
+      </w:pPr>
+      <w:r>
+        <w:rPr>
+          <w:rFonts w:ascii="Times New Roman" w:hAnsi="Times New Roman" w:cs="Times New Roman"/>
+          <w:sz w:val="28"/>
+          <w:szCs w:val="28"/>
+        </w:rPr>
+        <w:t>Скорость обучения BPNN устанавливается в диапазоне от 0,001 до 0,04,</w:t>
+      </w:r>
+      <w:r>
+        <w:rPr>
+          <w:rFonts w:ascii="Times New Roman" w:hAnsi="Times New Roman" w:cs="Times New Roman"/>
+          <w:sz w:val="28"/>
+          <w:szCs w:val="28"/>
+        </w:rPr>
+        <w:t xml:space="preserve"> </w:t>
+      </w:r>
+      <w:r>
+        <w:rPr>
+          <w:rFonts w:ascii="Times New Roman" w:hAnsi="Times New Roman" w:cs="Times New Roman"/>
+          <w:sz w:val="28"/>
+          <w:szCs w:val="28"/>
+        </w:rPr>
+        <w:t xml:space="preserve">количество </w:t>
+      </w:r>
+      <w:proofErr w:type="gramStart"/>
+      <w:r>
+        <w:rPr>
+          <w:rFonts w:ascii="Times New Roman" w:hAnsi="Times New Roman" w:cs="Times New Roman"/>
+          <w:sz w:val="28"/>
+          <w:szCs w:val="28"/>
+        </w:rPr>
+        <w:t>скрытых</w:t>
+      </w:r>
+      <w:proofErr w:type="gramEnd"/>
+      <w:r>
+        <w:rPr>
+          <w:rFonts w:ascii="Times New Roman" w:hAnsi="Times New Roman" w:cs="Times New Roman"/>
+          <w:sz w:val="28"/>
+          <w:szCs w:val="28"/>
+        </w:rPr>
+        <w:t xml:space="preserve"> нейронов-от 5 до 15. Кроме того, количество</w:t>
+      </w:r>
+      <w:r>
+        <w:rPr>
+          <w:rFonts w:ascii="Times New Roman" w:hAnsi="Times New Roman" w:cs="Times New Roman"/>
+          <w:sz w:val="28"/>
+          <w:szCs w:val="28"/>
+        </w:rPr>
+        <w:t xml:space="preserve"> </w:t>
+      </w:r>
+      <w:r>
+        <w:rPr>
+          <w:rFonts w:ascii="Times New Roman" w:hAnsi="Times New Roman" w:cs="Times New Roman"/>
+          <w:sz w:val="28"/>
+          <w:szCs w:val="28"/>
+        </w:rPr>
+        <w:t>скрытых слоев устанавливается равным 1, эпох-100, размер пакета-20.</w:t>
+      </w:r>
+      <w:r>
+        <w:rPr>
+          <w:rFonts w:ascii="Times New Roman" w:hAnsi="Times New Roman" w:cs="Times New Roman"/>
+          <w:sz w:val="28"/>
+          <w:szCs w:val="28"/>
+        </w:rPr>
+        <w:t xml:space="preserve"> </w:t>
+      </w:r>
+      <w:r>
+        <w:rPr>
+          <w:rFonts w:ascii="Times New Roman" w:hAnsi="Times New Roman" w:cs="Times New Roman"/>
+          <w:sz w:val="28"/>
+          <w:szCs w:val="28"/>
+        </w:rPr>
+        <w:t>Основываясь на различных значениях скорости обучения, соответствующие</w:t>
+      </w:r>
+      <w:r>
+        <w:rPr>
+          <w:rFonts w:ascii="Times New Roman" w:hAnsi="Times New Roman" w:cs="Times New Roman"/>
+          <w:sz w:val="28"/>
+          <w:szCs w:val="28"/>
+        </w:rPr>
+        <w:t xml:space="preserve"> </w:t>
+      </w:r>
+      <w:r>
+        <w:rPr>
+          <w:rFonts w:ascii="Times New Roman" w:hAnsi="Times New Roman" w:cs="Times New Roman"/>
+          <w:sz w:val="28"/>
+          <w:szCs w:val="28"/>
+        </w:rPr>
+        <w:t xml:space="preserve">Получены RMSE, MAE, MRE и R2 результатов прогнозирования тепловой и </w:t>
+      </w:r>
+      <w:r>
+        <w:rPr>
+          <w:rFonts w:ascii="Times New Roman" w:hAnsi="Times New Roman" w:cs="Times New Roman"/>
+          <w:sz w:val="28"/>
+          <w:szCs w:val="28"/>
+        </w:rPr>
+        <w:t>э</w:t>
+      </w:r>
+      <w:r>
+        <w:rPr>
+          <w:rFonts w:ascii="Times New Roman" w:hAnsi="Times New Roman" w:cs="Times New Roman"/>
+          <w:sz w:val="28"/>
+          <w:szCs w:val="28"/>
+        </w:rPr>
+        <w:t>нергетической эффективности, которые показаны на рис. 10, а конкретные значения ошибок приведены в таблице 5.</w:t>
+      </w:r>
+      <w:r>
+        <w:rPr>
+          <w:rFonts w:ascii="Times New Roman" w:hAnsi="Times New Roman" w:cs="Times New Roman"/>
+          <w:sz w:val="28"/>
+          <w:szCs w:val="28"/>
+        </w:rPr>
+        <w:t xml:space="preserve"> </w:t>
+      </w:r>
+      <w:r>
+        <w:rPr>
+          <w:rFonts w:ascii="Times New Roman" w:hAnsi="Times New Roman" w:cs="Times New Roman"/>
+          <w:sz w:val="28"/>
+          <w:szCs w:val="28"/>
+        </w:rPr>
+        <w:t>Из рисунка видно, что MSE, MAE, MRE</w:t>
+      </w:r>
+      <w:r>
+        <w:rPr>
+          <w:rFonts w:ascii="Times New Roman" w:hAnsi="Times New Roman" w:cs="Times New Roman"/>
+          <w:sz w:val="28"/>
+          <w:szCs w:val="28"/>
+        </w:rPr>
+        <w:t xml:space="preserve"> </w:t>
+      </w:r>
+      <w:r>
+        <w:rPr>
+          <w:rFonts w:ascii="Times New Roman" w:hAnsi="Times New Roman" w:cs="Times New Roman"/>
+          <w:sz w:val="28"/>
+          <w:szCs w:val="28"/>
+        </w:rPr>
+        <w:t>результатов прогнозирования колеблются в небольшом диапазоне с увеличением скорости обучения, когда</w:t>
+      </w:r>
+      <w:r>
+        <w:rPr>
+          <w:rFonts w:ascii="Times New Roman" w:hAnsi="Times New Roman" w:cs="Times New Roman"/>
+          <w:sz w:val="28"/>
+          <w:szCs w:val="28"/>
+        </w:rPr>
+        <w:t xml:space="preserve"> </w:t>
+      </w:r>
+      <w:r>
+        <w:rPr>
+          <w:rFonts w:ascii="Times New Roman" w:hAnsi="Times New Roman" w:cs="Times New Roman"/>
+          <w:sz w:val="28"/>
+          <w:szCs w:val="28"/>
+        </w:rPr>
+        <w:t>скорость обучения составляет от 0,001 до 0,011 и, очевидно, увеличивается после</w:t>
+      </w:r>
+      <w:r>
+        <w:rPr>
+          <w:rFonts w:ascii="Times New Roman" w:hAnsi="Times New Roman" w:cs="Times New Roman"/>
+          <w:sz w:val="28"/>
+          <w:szCs w:val="28"/>
+        </w:rPr>
+        <w:t xml:space="preserve"> </w:t>
+      </w:r>
+      <w:r>
+        <w:rPr>
+          <w:rFonts w:ascii="Times New Roman" w:hAnsi="Times New Roman" w:cs="Times New Roman"/>
+          <w:sz w:val="28"/>
+          <w:szCs w:val="28"/>
+        </w:rPr>
+        <w:t>0,011 от скорости обучения. MSE, MAE, MRE будут минимальными, когда скорость</w:t>
+      </w:r>
+      <w:r>
+        <w:rPr>
+          <w:rFonts w:ascii="Times New Roman" w:hAnsi="Times New Roman" w:cs="Times New Roman"/>
+          <w:sz w:val="28"/>
+          <w:szCs w:val="28"/>
+        </w:rPr>
+        <w:t xml:space="preserve"> </w:t>
+      </w:r>
+      <w:r>
+        <w:rPr>
+          <w:rFonts w:ascii="Times New Roman" w:hAnsi="Times New Roman" w:cs="Times New Roman"/>
+          <w:sz w:val="28"/>
+          <w:szCs w:val="28"/>
+        </w:rPr>
+        <w:t>обучения составит 0,005. R2 остается в основном неизменным с</w:t>
+      </w:r>
+      <w:r>
+        <w:rPr>
+          <w:rFonts w:ascii="Times New Roman" w:hAnsi="Times New Roman" w:cs="Times New Roman"/>
+          <w:sz w:val="28"/>
+          <w:szCs w:val="28"/>
+        </w:rPr>
+        <w:t xml:space="preserve"> </w:t>
+      </w:r>
+      <w:r>
+        <w:rPr>
+          <w:rFonts w:ascii="Times New Roman" w:hAnsi="Times New Roman" w:cs="Times New Roman"/>
+          <w:sz w:val="28"/>
+          <w:szCs w:val="28"/>
+        </w:rPr>
+        <w:t>увеличением скорости обучения, когда скорость обучения составляет от 0,001 до</w:t>
+      </w:r>
+      <w:r>
+        <w:rPr>
+          <w:rFonts w:ascii="Times New Roman" w:hAnsi="Times New Roman" w:cs="Times New Roman"/>
+          <w:sz w:val="28"/>
+          <w:szCs w:val="28"/>
+        </w:rPr>
+        <w:t xml:space="preserve"> </w:t>
+      </w:r>
+      <w:r>
+        <w:rPr>
+          <w:rFonts w:ascii="Times New Roman" w:hAnsi="Times New Roman" w:cs="Times New Roman"/>
+          <w:sz w:val="28"/>
+          <w:szCs w:val="28"/>
+        </w:rPr>
+        <w:t>0,011, и значительно снижается после 0,011.</w:t>
+      </w:r>
+      <w:r>
+        <w:rPr>
+          <w:rFonts w:ascii="Times New Roman" w:hAnsi="Times New Roman" w:cs="Times New Roman"/>
+          <w:sz w:val="28"/>
+          <w:szCs w:val="28"/>
+        </w:rPr>
+        <w:t xml:space="preserve"> </w:t>
+      </w:r>
+      <w:r>
+        <w:rPr>
+          <w:rFonts w:ascii="Times New Roman" w:hAnsi="Times New Roman" w:cs="Times New Roman"/>
+          <w:sz w:val="28"/>
+          <w:szCs w:val="28"/>
+        </w:rPr>
+        <w:t>Основываясь на различном количестве скрытых нейронов, MSE, MAE, MRE,</w:t>
+      </w:r>
+      <w:r>
+        <w:rPr>
+          <w:rFonts w:ascii="Times New Roman" w:hAnsi="Times New Roman" w:cs="Times New Roman"/>
+          <w:sz w:val="28"/>
+          <w:szCs w:val="28"/>
+        </w:rPr>
+        <w:t xml:space="preserve"> </w:t>
+      </w:r>
+      <w:r>
+        <w:rPr>
+          <w:rFonts w:ascii="Times New Roman" w:hAnsi="Times New Roman" w:cs="Times New Roman"/>
+          <w:sz w:val="28"/>
+          <w:szCs w:val="28"/>
+        </w:rPr>
+        <w:t xml:space="preserve">Получены R2 результатов </w:t>
+      </w:r>
+      <w:r>
+        <w:rPr>
+          <w:rFonts w:ascii="Times New Roman" w:hAnsi="Times New Roman" w:cs="Times New Roman"/>
+          <w:sz w:val="28"/>
+          <w:szCs w:val="28"/>
+        </w:rPr>
+        <w:t>п</w:t>
+      </w:r>
+      <w:r>
+        <w:rPr>
+          <w:rFonts w:ascii="Times New Roman" w:hAnsi="Times New Roman" w:cs="Times New Roman"/>
+          <w:sz w:val="28"/>
+          <w:szCs w:val="28"/>
+        </w:rPr>
+        <w:t xml:space="preserve">рогнозирования тепловой эффективности и </w:t>
+      </w:r>
+      <w:proofErr w:type="spellStart"/>
+      <w:r>
+        <w:rPr>
+          <w:rFonts w:ascii="Times New Roman" w:hAnsi="Times New Roman" w:cs="Times New Roman"/>
+          <w:sz w:val="28"/>
+          <w:szCs w:val="28"/>
+        </w:rPr>
+        <w:t>эксергетической</w:t>
+      </w:r>
+      <w:proofErr w:type="spellEnd"/>
+      <w:r>
+        <w:rPr>
+          <w:rFonts w:ascii="Times New Roman" w:hAnsi="Times New Roman" w:cs="Times New Roman"/>
+          <w:sz w:val="28"/>
+          <w:szCs w:val="28"/>
+        </w:rPr>
+        <w:t xml:space="preserve"> </w:t>
+      </w:r>
+      <w:r>
+        <w:rPr>
+          <w:rFonts w:ascii="Times New Roman" w:hAnsi="Times New Roman" w:cs="Times New Roman"/>
+          <w:sz w:val="28"/>
+          <w:szCs w:val="28"/>
+        </w:rPr>
+        <w:lastRenderedPageBreak/>
+        <w:t>эффективности,</w:t>
+      </w:r>
+      <w:r>
+        <w:rPr>
+          <w:rFonts w:ascii="Times New Roman" w:hAnsi="Times New Roman" w:cs="Times New Roman"/>
+          <w:sz w:val="28"/>
+          <w:szCs w:val="28"/>
+        </w:rPr>
+        <w:t xml:space="preserve"> </w:t>
+      </w:r>
+      <w:r>
+        <w:rPr>
+          <w:rFonts w:ascii="Times New Roman" w:hAnsi="Times New Roman" w:cs="Times New Roman"/>
+          <w:sz w:val="28"/>
+          <w:szCs w:val="28"/>
+        </w:rPr>
+        <w:t>которые показаны на рис. 11, а конкретные значения погрешности</w:t>
+      </w:r>
+      <w:r>
+        <w:rPr>
+          <w:rFonts w:ascii="Times New Roman" w:hAnsi="Times New Roman" w:cs="Times New Roman"/>
+          <w:sz w:val="28"/>
+          <w:szCs w:val="28"/>
+        </w:rPr>
+        <w:t xml:space="preserve"> </w:t>
+      </w:r>
+      <w:r>
+        <w:rPr>
+          <w:rFonts w:ascii="Times New Roman" w:hAnsi="Times New Roman" w:cs="Times New Roman"/>
+          <w:sz w:val="28"/>
+          <w:szCs w:val="28"/>
+        </w:rPr>
+        <w:t>приведены в таблице 6.</w:t>
+      </w:r>
+      <w:r>
+        <w:rPr>
+          <w:rFonts w:ascii="Times New Roman" w:hAnsi="Times New Roman" w:cs="Times New Roman"/>
+          <w:sz w:val="28"/>
+          <w:szCs w:val="28"/>
+        </w:rPr>
+        <w:t xml:space="preserve"> </w:t>
+      </w:r>
+      <w:r>
+        <w:rPr>
+          <w:rFonts w:ascii="Times New Roman" w:hAnsi="Times New Roman" w:cs="Times New Roman"/>
+          <w:sz w:val="28"/>
+          <w:szCs w:val="28"/>
+        </w:rPr>
+        <w:t>Из рисунка видно, что с увеличением числа скрытых</w:t>
+      </w:r>
+      <w:r>
+        <w:rPr>
+          <w:rFonts w:ascii="Times New Roman" w:hAnsi="Times New Roman" w:cs="Times New Roman"/>
+          <w:sz w:val="28"/>
+          <w:szCs w:val="28"/>
+        </w:rPr>
+        <w:t xml:space="preserve"> </w:t>
+      </w:r>
+      <w:r>
+        <w:rPr>
+          <w:rFonts w:ascii="Times New Roman" w:hAnsi="Times New Roman" w:cs="Times New Roman"/>
+          <w:sz w:val="28"/>
+          <w:szCs w:val="28"/>
+        </w:rPr>
+        <w:t>нейронов MAE, MRE и MSE результатов прогнозирования тепловой</w:t>
+      </w:r>
+      <w:r>
+        <w:rPr>
+          <w:rFonts w:ascii="Times New Roman" w:hAnsi="Times New Roman" w:cs="Times New Roman"/>
+          <w:sz w:val="28"/>
+          <w:szCs w:val="28"/>
+        </w:rPr>
+        <w:t xml:space="preserve"> </w:t>
+      </w:r>
+      <w:r>
+        <w:rPr>
+          <w:rFonts w:ascii="Times New Roman" w:hAnsi="Times New Roman" w:cs="Times New Roman"/>
+          <w:sz w:val="28"/>
+          <w:szCs w:val="28"/>
+        </w:rPr>
+        <w:t xml:space="preserve">и </w:t>
+      </w:r>
+      <w:proofErr w:type="spellStart"/>
+      <w:r>
+        <w:rPr>
+          <w:rFonts w:ascii="Times New Roman" w:hAnsi="Times New Roman" w:cs="Times New Roman"/>
+          <w:sz w:val="28"/>
+          <w:szCs w:val="28"/>
+        </w:rPr>
+        <w:t>эксергетической</w:t>
+      </w:r>
+      <w:proofErr w:type="spellEnd"/>
+      <w:r>
+        <w:rPr>
+          <w:rFonts w:ascii="Times New Roman" w:hAnsi="Times New Roman" w:cs="Times New Roman"/>
+          <w:sz w:val="28"/>
+          <w:szCs w:val="28"/>
+        </w:rPr>
+        <w:t xml:space="preserve"> эффективности сначала уменьшаются, а затем увеличиваются. И R2 в основном остается неизменным с увеличением </w:t>
+      </w:r>
+      <w:r>
+        <w:rPr>
+          <w:rFonts w:ascii="Times New Roman" w:hAnsi="Times New Roman" w:cs="Times New Roman"/>
+          <w:sz w:val="28"/>
+          <w:szCs w:val="28"/>
+        </w:rPr>
+        <w:t>с</w:t>
+      </w:r>
+      <w:r>
+        <w:rPr>
+          <w:rFonts w:ascii="Times New Roman" w:hAnsi="Times New Roman" w:cs="Times New Roman"/>
+          <w:sz w:val="28"/>
+          <w:szCs w:val="28"/>
+        </w:rPr>
+        <w:t>крытых нейронов.</w:t>
+      </w:r>
+      <w:r>
+        <w:rPr>
+          <w:rFonts w:ascii="Times New Roman" w:hAnsi="Times New Roman" w:cs="Times New Roman"/>
+          <w:sz w:val="28"/>
+          <w:szCs w:val="28"/>
+        </w:rPr>
+        <w:t xml:space="preserve"> </w:t>
+      </w:r>
+      <w:r>
+        <w:rPr>
+          <w:rFonts w:ascii="Times New Roman" w:hAnsi="Times New Roman" w:cs="Times New Roman"/>
+          <w:sz w:val="28"/>
+          <w:szCs w:val="28"/>
+        </w:rPr>
+        <w:t>Основываясь на четырех оценочных индексах, ошибка прогнозирования является наименьшей,</w:t>
+      </w:r>
+      <w:r>
+        <w:rPr>
+          <w:rFonts w:ascii="Times New Roman" w:hAnsi="Times New Roman" w:cs="Times New Roman"/>
+          <w:sz w:val="28"/>
+          <w:szCs w:val="28"/>
+        </w:rPr>
+        <w:t xml:space="preserve"> </w:t>
+      </w:r>
+      <w:r>
+        <w:rPr>
+          <w:rFonts w:ascii="Times New Roman" w:hAnsi="Times New Roman" w:cs="Times New Roman"/>
+          <w:sz w:val="28"/>
+          <w:szCs w:val="28"/>
+        </w:rPr>
+        <w:t>когда скрытые нейроны равны 9.</w:t>
+      </w:r>
+    </w:p>
+    <w:p>
+      <w:pPr>
+        <w:rPr>
+          <w:rFonts w:ascii="Times New Roman" w:hAnsi="Times New Roman" w:cs="Times New Roman"/>
+          <w:sz w:val="28"/>
+          <w:szCs w:val="28"/>
+        </w:rPr>
+      </w:pPr>
+      <w:r>
+        <w:rPr>
+          <w:rFonts w:ascii="Times New Roman" w:hAnsi="Times New Roman" w:cs="Times New Roman"/>
+          <w:sz w:val="28"/>
+          <w:szCs w:val="28"/>
+        </w:rPr>
+        <w:t>Поэтому в данном исследовании скорость обучения модели BPNN составляет 0,05,</w:t>
+      </w:r>
+      <w:r>
+        <w:rPr>
+          <w:rFonts w:ascii="Times New Roman" w:hAnsi="Times New Roman" w:cs="Times New Roman"/>
+          <w:sz w:val="28"/>
+          <w:szCs w:val="28"/>
+        </w:rPr>
+        <w:t xml:space="preserve"> </w:t>
+      </w:r>
+      <w:r>
+        <w:rPr>
+          <w:rFonts w:ascii="Times New Roman" w:hAnsi="Times New Roman" w:cs="Times New Roman"/>
+          <w:sz w:val="28"/>
+          <w:szCs w:val="28"/>
+        </w:rPr>
+        <w:t xml:space="preserve">а количество </w:t>
+      </w:r>
+      <w:proofErr w:type="gramStart"/>
+      <w:r>
+        <w:rPr>
+          <w:rFonts w:ascii="Times New Roman" w:hAnsi="Times New Roman" w:cs="Times New Roman"/>
+          <w:sz w:val="28"/>
+          <w:szCs w:val="28"/>
+        </w:rPr>
+        <w:t>скрытых</w:t>
+      </w:r>
+      <w:proofErr w:type="gramEnd"/>
+      <w:r>
+        <w:rPr>
+          <w:rFonts w:ascii="Times New Roman" w:hAnsi="Times New Roman" w:cs="Times New Roman"/>
+          <w:sz w:val="28"/>
+          <w:szCs w:val="28"/>
+        </w:rPr>
+        <w:t xml:space="preserve"> нейронов-9. Результаты его прогнозирования тепловой</w:t>
+      </w:r>
+      <w:r>
+        <w:rPr>
+          <w:rFonts w:ascii="Times New Roman" w:hAnsi="Times New Roman" w:cs="Times New Roman"/>
+          <w:sz w:val="28"/>
+          <w:szCs w:val="28"/>
+        </w:rPr>
+        <w:t xml:space="preserve"> </w:t>
+      </w:r>
+      <w:r>
+        <w:rPr>
+          <w:rFonts w:ascii="Times New Roman" w:hAnsi="Times New Roman" w:cs="Times New Roman"/>
+          <w:sz w:val="28"/>
+          <w:szCs w:val="28"/>
+        </w:rPr>
+        <w:t xml:space="preserve">эффективности и </w:t>
+      </w:r>
+      <w:proofErr w:type="spellStart"/>
+      <w:r>
+        <w:rPr>
+          <w:rFonts w:ascii="Times New Roman" w:hAnsi="Times New Roman" w:cs="Times New Roman"/>
+          <w:sz w:val="28"/>
+          <w:szCs w:val="28"/>
+        </w:rPr>
+        <w:t>эксергетической</w:t>
+      </w:r>
+      <w:proofErr w:type="spellEnd"/>
+      <w:r>
+        <w:rPr>
+          <w:rFonts w:ascii="Times New Roman" w:hAnsi="Times New Roman" w:cs="Times New Roman"/>
+          <w:sz w:val="28"/>
+          <w:szCs w:val="28"/>
+        </w:rPr>
+        <w:t xml:space="preserve"> эффективности БОРК с использованием R141b приведены в</w:t>
+      </w:r>
+      <w:r>
+        <w:rPr>
+          <w:rFonts w:ascii="Times New Roman" w:hAnsi="Times New Roman" w:cs="Times New Roman"/>
+          <w:sz w:val="28"/>
+          <w:szCs w:val="28"/>
+        </w:rPr>
+        <w:t xml:space="preserve"> </w:t>
+      </w:r>
+      <w:r>
+        <w:rPr>
+          <w:rFonts w:ascii="Times New Roman" w:hAnsi="Times New Roman" w:cs="Times New Roman"/>
+          <w:sz w:val="28"/>
+          <w:szCs w:val="28"/>
+        </w:rPr>
+        <w:t>Рис. 12.</w:t>
+      </w:r>
+      <w:r>
+        <w:rPr>
+          <w:rFonts w:ascii="Times New Roman" w:hAnsi="Times New Roman" w:cs="Times New Roman"/>
+          <w:sz w:val="28"/>
+          <w:szCs w:val="28"/>
+        </w:rPr>
+        <w:t xml:space="preserve"> </w:t>
+      </w:r>
+      <w:r>
+        <w:rPr>
+          <w:rFonts w:ascii="Times New Roman" w:hAnsi="Times New Roman" w:cs="Times New Roman"/>
+          <w:sz w:val="28"/>
+          <w:szCs w:val="28"/>
+        </w:rPr>
+        <w:t>Кроме того, было протестировано время моделирования и прогнозирования для 40 000 групп</w:t>
+      </w:r>
+      <w:r>
+        <w:rPr>
+          <w:rFonts w:ascii="Times New Roman" w:hAnsi="Times New Roman" w:cs="Times New Roman"/>
+          <w:sz w:val="28"/>
+          <w:szCs w:val="28"/>
+        </w:rPr>
+        <w:t xml:space="preserve"> </w:t>
+      </w:r>
+      <w:r>
+        <w:rPr>
+          <w:rFonts w:ascii="Times New Roman" w:hAnsi="Times New Roman" w:cs="Times New Roman"/>
+          <w:sz w:val="28"/>
+          <w:szCs w:val="28"/>
+        </w:rPr>
+        <w:t>данных BORC с R141b, и результаты показали, что</w:t>
+      </w:r>
+      <w:r>
+        <w:rPr>
+          <w:rFonts w:ascii="Times New Roman" w:hAnsi="Times New Roman" w:cs="Times New Roman"/>
+          <w:sz w:val="28"/>
+          <w:szCs w:val="28"/>
+        </w:rPr>
+        <w:t xml:space="preserve"> </w:t>
+      </w:r>
+      <w:r>
+        <w:rPr>
+          <w:rFonts w:ascii="Times New Roman" w:hAnsi="Times New Roman" w:cs="Times New Roman"/>
+          <w:sz w:val="28"/>
+          <w:szCs w:val="28"/>
+        </w:rPr>
+        <w:t xml:space="preserve">время моделирования, BPNN и SVR составило 33,04, 1,67 и 4,64 </w:t>
+      </w:r>
+      <w:proofErr w:type="gramStart"/>
+      <w:r>
+        <w:rPr>
+          <w:rFonts w:ascii="Times New Roman" w:hAnsi="Times New Roman" w:cs="Times New Roman"/>
+          <w:sz w:val="28"/>
+          <w:szCs w:val="28"/>
+        </w:rPr>
+        <w:t>с</w:t>
+      </w:r>
+      <w:proofErr w:type="gramEnd"/>
+      <w:r>
+        <w:rPr>
+          <w:rFonts w:ascii="Times New Roman" w:hAnsi="Times New Roman" w:cs="Times New Roman"/>
+          <w:sz w:val="28"/>
+          <w:szCs w:val="28"/>
+        </w:rPr>
+        <w:t xml:space="preserve"> соответственно. Таким образом, скорость прогнозирования BPNN и SVR была примерно в 20</w:t>
+      </w:r>
+      <w:r>
+        <w:rPr>
+          <w:rFonts w:ascii="Times New Roman" w:hAnsi="Times New Roman" w:cs="Times New Roman"/>
+          <w:sz w:val="28"/>
+          <w:szCs w:val="28"/>
+        </w:rPr>
+        <w:t xml:space="preserve"> </w:t>
+      </w:r>
+      <w:r>
+        <w:rPr>
+          <w:rFonts w:ascii="Times New Roman" w:hAnsi="Times New Roman" w:cs="Times New Roman"/>
+          <w:sz w:val="28"/>
+          <w:szCs w:val="28"/>
+        </w:rPr>
+        <w:t>и 7 раз соответственно быстрее, чем при моделировании.</w:t>
+      </w:r>
+    </w:p>
+    <w:p>
+      <w:pPr>
+        <w:rPr>
+          <w:rFonts w:ascii="Times New Roman" w:hAnsi="Times New Roman" w:cs="Times New Roman"/>
+          <w:sz w:val="28"/>
+          <w:szCs w:val="28"/>
+        </w:rPr>
+      </w:pPr>
+    </w:p>
+    <w:p>
+      <w:pPr>
+        <w:rPr>
+          <w:rFonts w:ascii="Times New Roman" w:hAnsi="Times New Roman" w:cs="Times New Roman"/>
+          <w:b/>
+          <w:sz w:val="28"/>
+          <w:szCs w:val="28"/>
+        </w:rPr>
+      </w:pPr>
+      <w:r>
+        <w:rPr>
+          <w:rFonts w:ascii="Times New Roman" w:hAnsi="Times New Roman" w:cs="Times New Roman"/>
+          <w:b/>
+          <w:sz w:val="28"/>
+          <w:szCs w:val="28"/>
+        </w:rPr>
+        <w:t xml:space="preserve">3.2 Производительность прогнозирования для </w:t>
+      </w:r>
+      <w:proofErr w:type="spellStart"/>
+      <w:r>
+        <w:rPr>
+          <w:rFonts w:ascii="Times New Roman" w:hAnsi="Times New Roman" w:cs="Times New Roman"/>
+          <w:b/>
+          <w:sz w:val="28"/>
+          <w:szCs w:val="28"/>
+        </w:rPr>
+        <w:t>nth</w:t>
+      </w:r>
+      <w:proofErr w:type="spellEnd"/>
+      <w:r>
+        <w:rPr>
+          <w:rFonts w:ascii="Times New Roman" w:hAnsi="Times New Roman" w:cs="Times New Roman"/>
+          <w:b/>
+          <w:sz w:val="28"/>
+          <w:szCs w:val="28"/>
+        </w:rPr>
+        <w:t xml:space="preserve"> и </w:t>
+      </w:r>
+      <w:proofErr w:type="spellStart"/>
+      <w:r>
+        <w:rPr>
+          <w:rFonts w:ascii="Times New Roman" w:hAnsi="Times New Roman" w:cs="Times New Roman"/>
+          <w:b/>
+          <w:sz w:val="28"/>
+          <w:szCs w:val="28"/>
+        </w:rPr>
+        <w:t>nex</w:t>
+      </w:r>
+      <w:proofErr w:type="spellEnd"/>
+      <w:r>
+        <w:rPr>
+          <w:rFonts w:ascii="Times New Roman" w:hAnsi="Times New Roman" w:cs="Times New Roman"/>
+          <w:b/>
+          <w:sz w:val="28"/>
+          <w:szCs w:val="28"/>
+        </w:rPr>
+        <w:t xml:space="preserve"> BORC, RORC, IORC и CRIORC</w:t>
+      </w:r>
+    </w:p>
+    <w:p>
+      <w:pPr>
+        <w:rPr>
+          <w:rFonts w:ascii="Times New Roman" w:hAnsi="Times New Roman" w:cs="Times New Roman"/>
+          <w:sz w:val="28"/>
+          <w:szCs w:val="28"/>
+        </w:rPr>
+      </w:pPr>
+      <w:proofErr w:type="gramStart"/>
+      <w:r>
+        <w:rPr>
+          <w:rFonts w:ascii="Times New Roman" w:hAnsi="Times New Roman" w:cs="Times New Roman"/>
+          <w:sz w:val="28"/>
+          <w:szCs w:val="28"/>
+        </w:rPr>
+        <w:t>Основываясь на оптимальных параметрах, определенных в разделе 4.1, BPNN и</w:t>
+      </w:r>
+      <w:r>
+        <w:rPr>
+          <w:rFonts w:ascii="Times New Roman" w:hAnsi="Times New Roman" w:cs="Times New Roman"/>
+          <w:sz w:val="28"/>
+          <w:szCs w:val="28"/>
+        </w:rPr>
+        <w:t xml:space="preserve"> </w:t>
+      </w:r>
+      <w:r>
+        <w:rPr>
+          <w:rFonts w:ascii="Times New Roman" w:hAnsi="Times New Roman" w:cs="Times New Roman"/>
+          <w:sz w:val="28"/>
+          <w:szCs w:val="28"/>
+        </w:rPr>
+        <w:t xml:space="preserve">Модели SVR были созданы для прогнозирования тепловой и </w:t>
+      </w:r>
+      <w:proofErr w:type="spellStart"/>
+      <w:r>
+        <w:rPr>
+          <w:rFonts w:ascii="Times New Roman" w:hAnsi="Times New Roman" w:cs="Times New Roman"/>
+          <w:sz w:val="28"/>
+          <w:szCs w:val="28"/>
+        </w:rPr>
+        <w:t>эксергетической</w:t>
+      </w:r>
+      <w:proofErr w:type="spellEnd"/>
+      <w:r>
+        <w:rPr>
+          <w:rFonts w:ascii="Times New Roman" w:hAnsi="Times New Roman" w:cs="Times New Roman"/>
+          <w:sz w:val="28"/>
+          <w:szCs w:val="28"/>
+        </w:rPr>
+        <w:t xml:space="preserve"> эффективности</w:t>
+      </w:r>
+      <w:r>
+        <w:rPr>
+          <w:rFonts w:ascii="Times New Roman" w:hAnsi="Times New Roman" w:cs="Times New Roman"/>
+          <w:sz w:val="28"/>
+          <w:szCs w:val="28"/>
+        </w:rPr>
+        <w:t xml:space="preserve"> </w:t>
+      </w:r>
+      <w:r>
+        <w:rPr>
+          <w:rFonts w:ascii="Times New Roman" w:hAnsi="Times New Roman" w:cs="Times New Roman"/>
+          <w:sz w:val="28"/>
+          <w:szCs w:val="28"/>
+          <w:lang w:val="en-US"/>
+        </w:rPr>
+        <w:t>BORC</w:t>
+      </w:r>
+      <w:r>
+        <w:rPr>
+          <w:rFonts w:ascii="Times New Roman" w:hAnsi="Times New Roman" w:cs="Times New Roman"/>
+          <w:sz w:val="28"/>
+          <w:szCs w:val="28"/>
+        </w:rPr>
+        <w:t xml:space="preserve">, </w:t>
+      </w:r>
+      <w:r>
+        <w:rPr>
+          <w:rFonts w:ascii="Times New Roman" w:hAnsi="Times New Roman" w:cs="Times New Roman"/>
+          <w:sz w:val="28"/>
+          <w:szCs w:val="28"/>
+          <w:lang w:val="en-US"/>
+        </w:rPr>
+        <w:t>RORC</w:t>
+      </w:r>
+      <w:r>
+        <w:rPr>
+          <w:rFonts w:ascii="Times New Roman" w:hAnsi="Times New Roman" w:cs="Times New Roman"/>
+          <w:sz w:val="28"/>
+          <w:szCs w:val="28"/>
+        </w:rPr>
+        <w:t xml:space="preserve">, </w:t>
+      </w:r>
+      <w:r>
+        <w:rPr>
+          <w:rFonts w:ascii="Times New Roman" w:hAnsi="Times New Roman" w:cs="Times New Roman"/>
+          <w:sz w:val="28"/>
+          <w:szCs w:val="28"/>
+          <w:lang w:val="en-US"/>
+        </w:rPr>
+        <w:t>IORC</w:t>
+      </w:r>
+      <w:r>
+        <w:rPr>
+          <w:rFonts w:ascii="Times New Roman" w:hAnsi="Times New Roman" w:cs="Times New Roman"/>
+          <w:sz w:val="28"/>
+          <w:szCs w:val="28"/>
+        </w:rPr>
+        <w:t xml:space="preserve"> и </w:t>
+      </w:r>
+      <w:r>
+        <w:rPr>
+          <w:rFonts w:ascii="Times New Roman" w:hAnsi="Times New Roman" w:cs="Times New Roman"/>
+          <w:sz w:val="28"/>
+          <w:szCs w:val="28"/>
+          <w:lang w:val="en-US"/>
+        </w:rPr>
+        <w:t>CRIORC</w:t>
+      </w:r>
+      <w:r>
+        <w:rPr>
+          <w:rFonts w:ascii="Times New Roman" w:hAnsi="Times New Roman" w:cs="Times New Roman"/>
+          <w:sz w:val="28"/>
+          <w:szCs w:val="28"/>
+        </w:rPr>
+        <w:t>. 40 000 групп данных были случайным образом</w:t>
+      </w:r>
+      <w:r>
+        <w:rPr>
+          <w:rFonts w:ascii="Times New Roman" w:hAnsi="Times New Roman" w:cs="Times New Roman"/>
+          <w:sz w:val="28"/>
+          <w:szCs w:val="28"/>
+        </w:rPr>
+        <w:t xml:space="preserve"> </w:t>
+      </w:r>
+      <w:r>
+        <w:rPr>
+          <w:rFonts w:ascii="Times New Roman" w:hAnsi="Times New Roman" w:cs="Times New Roman"/>
+          <w:sz w:val="28"/>
+          <w:szCs w:val="28"/>
+        </w:rPr>
+        <w:t>выбраны из каждой конфигурации в качестве обучающего набора и 100 групп данных</w:t>
+      </w:r>
+      <w:r>
+        <w:rPr>
+          <w:rFonts w:ascii="Times New Roman" w:hAnsi="Times New Roman" w:cs="Times New Roman"/>
+          <w:sz w:val="28"/>
+          <w:szCs w:val="28"/>
+        </w:rPr>
+        <w:t xml:space="preserve"> </w:t>
+      </w:r>
+      <w:r>
+        <w:rPr>
+          <w:rFonts w:ascii="Times New Roman" w:hAnsi="Times New Roman" w:cs="Times New Roman"/>
+          <w:sz w:val="28"/>
+          <w:szCs w:val="28"/>
+        </w:rPr>
+        <w:t>были случайным образом выбраны из каждой конфигурации в качестве тестового набора.</w:t>
+      </w:r>
+      <w:proofErr w:type="gramEnd"/>
+      <w:r>
+        <w:rPr>
+          <w:rFonts w:ascii="Times New Roman" w:hAnsi="Times New Roman" w:cs="Times New Roman"/>
+          <w:sz w:val="28"/>
+          <w:szCs w:val="28"/>
+        </w:rPr>
+        <w:t xml:space="preserve"> Входные</w:t>
+      </w:r>
+      <w:r>
+        <w:rPr>
+          <w:rFonts w:ascii="Times New Roman" w:hAnsi="Times New Roman" w:cs="Times New Roman"/>
+          <w:sz w:val="28"/>
+          <w:szCs w:val="28"/>
+        </w:rPr>
+        <w:t xml:space="preserve"> </w:t>
+      </w:r>
+      <w:r>
+        <w:rPr>
+          <w:rFonts w:ascii="Times New Roman" w:hAnsi="Times New Roman" w:cs="Times New Roman"/>
+          <w:sz w:val="28"/>
+          <w:szCs w:val="28"/>
+        </w:rPr>
+        <w:t>значения каждой конфигурации ORC приведены в таблице 7, а выходные</w:t>
+      </w:r>
+      <w:r>
+        <w:rPr>
+          <w:rFonts w:ascii="Times New Roman" w:hAnsi="Times New Roman" w:cs="Times New Roman"/>
+          <w:sz w:val="28"/>
+          <w:szCs w:val="28"/>
+        </w:rPr>
+        <w:t xml:space="preserve"> </w:t>
+      </w:r>
+      <w:proofErr w:type="gramStart"/>
+      <w:r>
+        <w:rPr>
+          <w:rFonts w:ascii="Times New Roman" w:hAnsi="Times New Roman" w:cs="Times New Roman"/>
+          <w:sz w:val="28"/>
+          <w:szCs w:val="28"/>
+        </w:rPr>
+        <w:t>значения-это</w:t>
+      </w:r>
+      <w:proofErr w:type="gramEnd"/>
+      <w:r>
+        <w:rPr>
+          <w:rFonts w:ascii="Times New Roman" w:hAnsi="Times New Roman" w:cs="Times New Roman"/>
+          <w:sz w:val="28"/>
+          <w:szCs w:val="28"/>
+        </w:rPr>
+        <w:t xml:space="preserve"> тепловая эффективность и </w:t>
+      </w:r>
+      <w:proofErr w:type="spellStart"/>
+      <w:r>
+        <w:rPr>
+          <w:rFonts w:ascii="Times New Roman" w:hAnsi="Times New Roman" w:cs="Times New Roman"/>
+          <w:sz w:val="28"/>
+          <w:szCs w:val="28"/>
+        </w:rPr>
+        <w:t>эксергетическая</w:t>
+      </w:r>
+      <w:proofErr w:type="spellEnd"/>
+      <w:r>
+        <w:rPr>
+          <w:rFonts w:ascii="Times New Roman" w:hAnsi="Times New Roman" w:cs="Times New Roman"/>
+          <w:sz w:val="28"/>
+          <w:szCs w:val="28"/>
+        </w:rPr>
+        <w:t xml:space="preserve"> эффективность</w:t>
+      </w:r>
+      <w:r>
+        <w:rPr>
+          <w:rFonts w:ascii="Times New Roman" w:hAnsi="Times New Roman" w:cs="Times New Roman"/>
+          <w:sz w:val="28"/>
+          <w:szCs w:val="28"/>
+        </w:rPr>
+        <w:t>.</w:t>
+      </w:r>
+    </w:p>
+    <w:p>
+      <w:pPr>
+        <w:rPr>
+          <w:rFonts w:ascii="Times New Roman" w:hAnsi="Times New Roman" w:cs="Times New Roman"/>
+          <w:b/>
+          <w:sz w:val="28"/>
+          <w:szCs w:val="28"/>
+        </w:rPr>
+      </w:pPr>
+    </w:p>
+    <w:p>
+      <w:pPr>
+        <w:rPr>
+          <w:rFonts w:ascii="Times New Roman" w:hAnsi="Times New Roman" w:cs="Times New Roman"/>
+          <w:b/>
+          <w:sz w:val="28"/>
+          <w:szCs w:val="28"/>
+        </w:rPr>
+      </w:pPr>
+      <w:r>
+        <w:rPr>
+          <w:rFonts w:ascii="Times New Roman" w:hAnsi="Times New Roman" w:cs="Times New Roman"/>
+          <w:b/>
+          <w:sz w:val="28"/>
+          <w:szCs w:val="28"/>
+        </w:rPr>
+        <w:t>3.2.1 Индивидуальный прогноз для каждого рабочего тела</w:t>
+      </w:r>
+    </w:p>
+    <w:p>
+      <w:pPr>
+        <w:rPr>
+          <w:rFonts w:ascii="Times New Roman" w:hAnsi="Times New Roman" w:cs="Times New Roman"/>
+          <w:sz w:val="28"/>
+          <w:szCs w:val="28"/>
+        </w:rPr>
+      </w:pPr>
+      <w:r>
+        <w:rPr>
+          <w:rFonts w:ascii="Times New Roman" w:hAnsi="Times New Roman" w:cs="Times New Roman"/>
+          <w:sz w:val="28"/>
+          <w:szCs w:val="28"/>
+        </w:rPr>
+        <w:t>Во-первых, прогнозирование для каждого рабочего тела четырех конфигураций ORC проводилось индивидуально. Значения погрешностей</w:t>
+      </w:r>
+      <w:r>
+        <w:rPr>
+          <w:rFonts w:ascii="Times New Roman" w:hAnsi="Times New Roman" w:cs="Times New Roman"/>
+          <w:sz w:val="28"/>
+          <w:szCs w:val="28"/>
+        </w:rPr>
+        <w:t xml:space="preserve"> </w:t>
+      </w:r>
+      <w:r>
+        <w:rPr>
+          <w:rFonts w:ascii="Times New Roman" w:hAnsi="Times New Roman" w:cs="Times New Roman"/>
+          <w:sz w:val="28"/>
+          <w:szCs w:val="28"/>
+        </w:rPr>
+        <w:t xml:space="preserve">результатов прогнозирования тепловой эффективности и </w:t>
+      </w:r>
+      <w:proofErr w:type="spellStart"/>
+      <w:r>
+        <w:rPr>
+          <w:rFonts w:ascii="Times New Roman" w:hAnsi="Times New Roman" w:cs="Times New Roman"/>
+          <w:sz w:val="28"/>
+          <w:szCs w:val="28"/>
+        </w:rPr>
+        <w:t>эксергетической</w:t>
+      </w:r>
+      <w:proofErr w:type="spellEnd"/>
+      <w:r>
+        <w:rPr>
+          <w:rFonts w:ascii="Times New Roman" w:hAnsi="Times New Roman" w:cs="Times New Roman"/>
+          <w:sz w:val="28"/>
+          <w:szCs w:val="28"/>
+        </w:rPr>
+        <w:t xml:space="preserve"> эффективности были перечислены соответственно в таблицах 8 и 9. С точки зрения удобочитаемости здесь были перечислены только значения MRE и R2</w:t>
+      </w:r>
+      <w:r>
+        <w:rPr>
+          <w:rFonts w:ascii="Times New Roman" w:hAnsi="Times New Roman" w:cs="Times New Roman"/>
+          <w:sz w:val="28"/>
+          <w:szCs w:val="28"/>
+        </w:rPr>
+        <w:t xml:space="preserve"> </w:t>
+      </w:r>
+      <w:r>
+        <w:rPr>
+          <w:rFonts w:ascii="Times New Roman" w:hAnsi="Times New Roman" w:cs="Times New Roman"/>
+          <w:sz w:val="28"/>
+          <w:szCs w:val="28"/>
+        </w:rPr>
+        <w:t>для интуитивного сравнения.</w:t>
+      </w:r>
+    </w:p>
+    <w:p>
+      <w:pPr>
+        <w:rPr>
+          <w:rFonts w:ascii="Times New Roman" w:hAnsi="Times New Roman" w:cs="Times New Roman"/>
+          <w:sz w:val="28"/>
+          <w:szCs w:val="28"/>
+        </w:rPr>
+      </w:pPr>
+      <w:proofErr w:type="gramStart"/>
+      <w:r>
+        <w:rPr>
+          <w:rFonts w:ascii="Times New Roman" w:hAnsi="Times New Roman" w:cs="Times New Roman"/>
+          <w:sz w:val="28"/>
+          <w:szCs w:val="28"/>
+        </w:rPr>
+        <w:lastRenderedPageBreak/>
+        <w:t>Взяв в качестве примера относительно интуитивный MRE, можно увидеть, что</w:t>
+      </w:r>
+      <w:r>
+        <w:rPr>
+          <w:rFonts w:ascii="Times New Roman" w:hAnsi="Times New Roman" w:cs="Times New Roman"/>
+          <w:sz w:val="28"/>
+          <w:szCs w:val="28"/>
+        </w:rPr>
+        <w:t xml:space="preserve"> </w:t>
+      </w:r>
+      <w:r>
+        <w:rPr>
+          <w:rFonts w:ascii="Times New Roman" w:hAnsi="Times New Roman" w:cs="Times New Roman"/>
+          <w:sz w:val="28"/>
+          <w:szCs w:val="28"/>
+        </w:rPr>
+        <w:t xml:space="preserve">для результатов прогнозирования тепловой эффективности и </w:t>
+      </w:r>
+      <w:proofErr w:type="spellStart"/>
+      <w:r>
+        <w:rPr>
+          <w:rFonts w:ascii="Times New Roman" w:hAnsi="Times New Roman" w:cs="Times New Roman"/>
+          <w:sz w:val="28"/>
+          <w:szCs w:val="28"/>
+        </w:rPr>
+        <w:t>эксергетической</w:t>
+      </w:r>
+      <w:proofErr w:type="spellEnd"/>
+      <w:r>
+        <w:rPr>
+          <w:rFonts w:ascii="Times New Roman" w:hAnsi="Times New Roman" w:cs="Times New Roman"/>
+          <w:sz w:val="28"/>
+          <w:szCs w:val="28"/>
+        </w:rPr>
+        <w:t xml:space="preserve"> эффективности</w:t>
+      </w:r>
+      <w:r>
+        <w:rPr>
+          <w:rFonts w:ascii="Times New Roman" w:hAnsi="Times New Roman" w:cs="Times New Roman"/>
+          <w:sz w:val="28"/>
+          <w:szCs w:val="28"/>
+        </w:rPr>
+        <w:t xml:space="preserve"> </w:t>
+      </w:r>
+      <w:r>
+        <w:rPr>
+          <w:rFonts w:ascii="Times New Roman" w:hAnsi="Times New Roman" w:cs="Times New Roman"/>
+          <w:sz w:val="28"/>
+          <w:szCs w:val="28"/>
+        </w:rPr>
+        <w:t>MRE BPNN в основном держится в диапазоне 1% -5%, а MRE</w:t>
+      </w:r>
+      <w:r>
+        <w:rPr>
+          <w:rFonts w:ascii="Times New Roman" w:hAnsi="Times New Roman" w:cs="Times New Roman"/>
+          <w:sz w:val="28"/>
+          <w:szCs w:val="28"/>
+        </w:rPr>
+        <w:t xml:space="preserve"> </w:t>
+      </w:r>
+      <w:r>
+        <w:rPr>
+          <w:rFonts w:ascii="Times New Roman" w:hAnsi="Times New Roman" w:cs="Times New Roman"/>
+          <w:sz w:val="28"/>
+          <w:szCs w:val="28"/>
+        </w:rPr>
+        <w:t>СВР в основном держится в диапазоне 1%-2%. Таким образом, как результаты предварительной дикции BPNN, так и SVR являются относительно точными, а ошибка предварительной дикции SVR относительно меньше.</w:t>
+      </w:r>
+      <w:proofErr w:type="gramEnd"/>
+      <w:r>
+        <w:rPr>
+          <w:rFonts w:ascii="Times New Roman" w:hAnsi="Times New Roman" w:cs="Times New Roman"/>
+          <w:sz w:val="28"/>
+          <w:szCs w:val="28"/>
+        </w:rPr>
+        <w:t xml:space="preserve"> В заключение следует отметить, что обе модели BPNN</w:t>
+      </w:r>
+      <w:r>
+        <w:rPr>
+          <w:rFonts w:ascii="Times New Roman" w:hAnsi="Times New Roman" w:cs="Times New Roman"/>
+          <w:sz w:val="28"/>
+          <w:szCs w:val="28"/>
+        </w:rPr>
+        <w:t xml:space="preserve"> </w:t>
+      </w:r>
+      <w:r>
+        <w:rPr>
+          <w:rFonts w:ascii="Times New Roman" w:hAnsi="Times New Roman" w:cs="Times New Roman"/>
+          <w:sz w:val="28"/>
+          <w:szCs w:val="28"/>
+        </w:rPr>
+        <w:t>и SVR могут точно предсказать тепловую эффективность и</w:t>
+      </w:r>
+      <w:r>
+        <w:rPr>
+          <w:rFonts w:ascii="Times New Roman" w:hAnsi="Times New Roman" w:cs="Times New Roman"/>
+          <w:sz w:val="28"/>
+          <w:szCs w:val="28"/>
+        </w:rPr>
+        <w:t xml:space="preserve"> </w:t>
+      </w:r>
+      <w:proofErr w:type="spellStart"/>
+      <w:r>
+        <w:rPr>
+          <w:rFonts w:ascii="Times New Roman" w:hAnsi="Times New Roman" w:cs="Times New Roman"/>
+          <w:sz w:val="28"/>
+          <w:szCs w:val="28"/>
+        </w:rPr>
+        <w:t>эксергетическую</w:t>
+      </w:r>
+      <w:proofErr w:type="spellEnd"/>
+      <w:r>
+        <w:rPr>
+          <w:rFonts w:ascii="Times New Roman" w:hAnsi="Times New Roman" w:cs="Times New Roman"/>
+          <w:sz w:val="28"/>
+          <w:szCs w:val="28"/>
+        </w:rPr>
+        <w:t xml:space="preserve"> эффективность BORC, RORC, IORC и CRIORC для каждого</w:t>
+      </w:r>
+      <w:r>
+        <w:rPr>
+          <w:rFonts w:ascii="Times New Roman" w:hAnsi="Times New Roman" w:cs="Times New Roman"/>
+          <w:sz w:val="28"/>
+          <w:szCs w:val="28"/>
+        </w:rPr>
+        <w:t xml:space="preserve"> </w:t>
+      </w:r>
+      <w:r>
+        <w:rPr>
+          <w:rFonts w:ascii="Times New Roman" w:hAnsi="Times New Roman" w:cs="Times New Roman"/>
+          <w:sz w:val="28"/>
+          <w:szCs w:val="28"/>
+        </w:rPr>
+        <w:t>рабочего тела.</w:t>
+      </w:r>
+    </w:p>
+    <w:p>
+      <w:pPr>
+        <w:rPr>
+          <w:rFonts w:ascii="Times New Roman" w:hAnsi="Times New Roman" w:cs="Times New Roman"/>
+          <w:sz w:val="28"/>
+          <w:szCs w:val="28"/>
+        </w:rPr>
+      </w:pPr>
+    </w:p>
+    <w:p>
+      <w:pPr>
+        <w:rPr>
+          <w:rFonts w:ascii="Times New Roman" w:hAnsi="Times New Roman" w:cs="Times New Roman"/>
+          <w:b/>
+          <w:sz w:val="28"/>
+          <w:szCs w:val="28"/>
+        </w:rPr>
+      </w:pPr>
+      <w:r>
+        <w:rPr>
+          <w:rFonts w:ascii="Times New Roman" w:hAnsi="Times New Roman" w:cs="Times New Roman"/>
+          <w:b/>
+          <w:sz w:val="28"/>
+          <w:szCs w:val="28"/>
+        </w:rPr>
+        <w:t>3.2.2 Комбинированный прогноз для семи рабочих жидкостей</w:t>
+      </w:r>
+    </w:p>
+    <w:p>
+      <w:pPr>
+        <w:rPr>
+          <w:rFonts w:ascii="Times New Roman" w:hAnsi="Times New Roman" w:cs="Times New Roman"/>
+          <w:sz w:val="28"/>
+          <w:szCs w:val="28"/>
+        </w:rPr>
+      </w:pPr>
+      <w:r>
+        <w:rPr>
+          <w:rFonts w:ascii="Times New Roman" w:hAnsi="Times New Roman" w:cs="Times New Roman"/>
+          <w:sz w:val="28"/>
+          <w:szCs w:val="28"/>
+        </w:rPr>
+        <w:t>В 3.2.1 модели BPNN и SVR сделали индивидуальный прогноз для</w:t>
+      </w:r>
+      <w:r>
+        <w:rPr>
+          <w:rFonts w:ascii="Times New Roman" w:hAnsi="Times New Roman" w:cs="Times New Roman"/>
+          <w:sz w:val="28"/>
+          <w:szCs w:val="28"/>
+        </w:rPr>
+        <w:t xml:space="preserve"> </w:t>
+      </w:r>
+      <w:r>
+        <w:rPr>
+          <w:rFonts w:ascii="Times New Roman" w:hAnsi="Times New Roman" w:cs="Times New Roman"/>
+          <w:sz w:val="28"/>
+          <w:szCs w:val="28"/>
+        </w:rPr>
+        <w:t>каждого рабочего тела. В дальнейшем</w:t>
+      </w:r>
+      <w:r>
+        <w:rPr>
+          <w:rFonts w:ascii="Times New Roman" w:hAnsi="Times New Roman" w:cs="Times New Roman"/>
+          <w:sz w:val="28"/>
+          <w:szCs w:val="28"/>
+        </w:rPr>
+        <w:t xml:space="preserve"> </w:t>
+      </w:r>
+      <w:r>
+        <w:rPr>
+          <w:rFonts w:ascii="Times New Roman" w:hAnsi="Times New Roman" w:cs="Times New Roman"/>
+          <w:sz w:val="28"/>
+          <w:szCs w:val="28"/>
+        </w:rPr>
+        <w:t>для достижения комбинированного прогноза будут собраны семь рабочих жидкостей. Ключевым моментом является определение входной формы рабочей жидкости как своего рода входной величины.</w:t>
+      </w:r>
+    </w:p>
+    <w:p>
+      <w:pPr>
+        <w:rPr>
+          <w:rFonts w:ascii="Times New Roman" w:hAnsi="Times New Roman" w:cs="Times New Roman"/>
+          <w:sz w:val="28"/>
+          <w:szCs w:val="28"/>
+        </w:rPr>
+      </w:pPr>
+    </w:p>
+    <w:p>
+      <w:pPr>
+        <w:rPr>
+          <w:rFonts w:ascii="Times New Roman" w:hAnsi="Times New Roman" w:cs="Times New Roman"/>
+          <w:sz w:val="28"/>
+          <w:szCs w:val="28"/>
+        </w:rPr>
+      </w:pPr>
+      <w:bookmarkStart w:id="0" w:name="_GoBack"/>
       <w:bookmarkEnd w:id="0"/>
     </w:p>
     <w:sectPr>

</xml_diff>